<commit_message>
zjc has not been finish the report.
</commit_message>
<xml_diff>
--- a/FSR/可行性分析报告.docx
+++ b/FSR/可行性分析报告.docx
@@ -44,21 +44,12 @@
           <w:lang w:eastAsia="zh-CN"/>
         </w:rPr>
       </w:pPr>
-      <w:proofErr w:type="gramStart"/>
       <w:r>
         <w:rPr>
           <w:rFonts w:hint="eastAsia"/>
           <w:lang w:eastAsia="zh-CN"/>
         </w:rPr>
-        <w:t>微信小</w:t>
-      </w:r>
-      <w:proofErr w:type="gramEnd"/>
-      <w:r>
-        <w:rPr>
-          <w:rFonts w:hint="eastAsia"/>
-          <w:lang w:eastAsia="zh-CN"/>
-        </w:rPr>
-        <w:t>程序</w:t>
+        <w:t>微信小程序</w:t>
       </w:r>
     </w:p>
     <w:p>
@@ -4397,6 +4388,7 @@
           <w:szCs w:val="21"/>
         </w:rPr>
       </w:pPr>
+      <w:bookmarkStart w:id="3" w:name="_GoBack"/>
       <w:r>
         <w:rPr>
           <w:rFonts w:ascii="宋体" w:eastAsia="宋体" w:hAnsi="宋体" w:cs="宋体" w:hint="eastAsia"/>
@@ -4404,47 +4396,7 @@
           <w:kern w:val="0"/>
           <w:szCs w:val="21"/>
         </w:rPr>
-        <w:t>我们的小组成员中有管理班级事务的需求，在这个过程中遇到了各种问题和麻烦，比如：通知分发之后，班级中的同学不能及时的从班级群中接受到消息（原因有很多种：</w:t>
-      </w:r>
-      <w:proofErr w:type="gramStart"/>
-      <w:r>
-        <w:rPr>
-          <w:rFonts w:ascii="宋体" w:eastAsia="宋体" w:hAnsi="宋体" w:cs="宋体" w:hint="eastAsia"/>
-          <w:color w:val="494949"/>
-          <w:kern w:val="0"/>
-          <w:szCs w:val="21"/>
-        </w:rPr>
-        <w:t>比如群</w:t>
-      </w:r>
-      <w:proofErr w:type="gramEnd"/>
-      <w:r>
-        <w:rPr>
-          <w:rFonts w:ascii="宋体" w:eastAsia="宋体" w:hAnsi="宋体" w:cs="宋体" w:hint="eastAsia"/>
-          <w:color w:val="494949"/>
-          <w:kern w:val="0"/>
-          <w:szCs w:val="21"/>
-        </w:rPr>
-        <w:t>中有太多的闲杂人员的灌水和聊天，</w:t>
-      </w:r>
-      <w:proofErr w:type="gramStart"/>
-      <w:r>
-        <w:rPr>
-          <w:rFonts w:ascii="宋体" w:eastAsia="宋体" w:hAnsi="宋体" w:cs="宋体" w:hint="eastAsia"/>
-          <w:color w:val="494949"/>
-          <w:kern w:val="0"/>
-          <w:szCs w:val="21"/>
-        </w:rPr>
-        <w:t>班群被</w:t>
-      </w:r>
-      <w:proofErr w:type="gramEnd"/>
-      <w:r>
-        <w:rPr>
-          <w:rFonts w:ascii="宋体" w:eastAsia="宋体" w:hAnsi="宋体" w:cs="宋体" w:hint="eastAsia"/>
-          <w:color w:val="494949"/>
-          <w:kern w:val="0"/>
-          <w:szCs w:val="21"/>
-        </w:rPr>
-        <w:t>同学屏蔽了，等等）。</w:t>
+        <w:t>我们的小组成员中有管理班级事务的需求，在这个过程中遇到了各种问题和麻烦，比如：通知分发之后，班级中的同学不能及时的从班级群中接受到消息（原因有很多种：比如群中有太多的闲杂人员的灌水和聊天，班群被同学屏蔽了，等等）。</w:t>
       </w:r>
     </w:p>
     <w:p>
@@ -4463,47 +4415,7 @@
           <w:kern w:val="0"/>
           <w:szCs w:val="21"/>
         </w:rPr>
-        <w:t>因此需要一个工具来代替QQ</w:t>
-      </w:r>
-      <w:proofErr w:type="gramStart"/>
-      <w:r>
-        <w:rPr>
-          <w:rFonts w:ascii="宋体" w:eastAsia="宋体" w:hAnsi="宋体" w:cs="宋体" w:hint="eastAsia"/>
-          <w:color w:val="494949"/>
-          <w:kern w:val="0"/>
-          <w:szCs w:val="21"/>
-        </w:rPr>
-        <w:t>和微信来</w:t>
-      </w:r>
-      <w:proofErr w:type="gramEnd"/>
-      <w:r>
-        <w:rPr>
-          <w:rFonts w:ascii="宋体" w:eastAsia="宋体" w:hAnsi="宋体" w:cs="宋体" w:hint="eastAsia"/>
-          <w:color w:val="494949"/>
-          <w:kern w:val="0"/>
-          <w:szCs w:val="21"/>
-        </w:rPr>
-        <w:t>更加有效的发送消息和处理班级事务，在这个情况下，班级事务</w:t>
-      </w:r>
-      <w:proofErr w:type="gramStart"/>
-      <w:r>
-        <w:rPr>
-          <w:rFonts w:ascii="宋体" w:eastAsia="宋体" w:hAnsi="宋体" w:cs="宋体" w:hint="eastAsia"/>
-          <w:color w:val="494949"/>
-          <w:kern w:val="0"/>
-          <w:szCs w:val="21"/>
-        </w:rPr>
-        <w:t>管理微信小</w:t>
-      </w:r>
-      <w:proofErr w:type="gramEnd"/>
-      <w:r>
-        <w:rPr>
-          <w:rFonts w:ascii="宋体" w:eastAsia="宋体" w:hAnsi="宋体" w:cs="宋体" w:hint="eastAsia"/>
-          <w:color w:val="494949"/>
-          <w:kern w:val="0"/>
-          <w:szCs w:val="21"/>
-        </w:rPr>
-        <w:t>程序的需求就</w:t>
+        <w:t>因此需要一个工具来代替QQ和微信来更加有效的发送消息和处理班级事务，在这个情况下，班级事务管理微信小程序的需求就</w:t>
       </w:r>
       <w:r>
         <w:rPr>
@@ -4562,6 +4474,7 @@
         <w:t>最终达到高效管理班级的目的。</w:t>
       </w:r>
     </w:p>
+    <w:bookmarkEnd w:id="3"/>
     <w:p>
       <w:pPr>
         <w:widowControl/>
@@ -4633,19 +4546,8 @@
           <w:kern w:val="0"/>
           <w:szCs w:val="21"/>
         </w:rPr>
-        <w:t>提出者：小组三位成员——赵豪杰、张嘉诚、罗培</w:t>
-      </w:r>
-      <w:proofErr w:type="gramStart"/>
-      <w:r>
-        <w:rPr>
-          <w:rFonts w:ascii="宋体" w:eastAsia="宋体" w:hAnsi="宋体" w:cs="宋体" w:hint="eastAsia"/>
-          <w:color w:val="494949"/>
-          <w:kern w:val="0"/>
-          <w:szCs w:val="21"/>
-        </w:rPr>
-        <w:t>铖</w:t>
-      </w:r>
-      <w:proofErr w:type="gramEnd"/>
+        <w:t>提出者：小组三位成员——赵豪杰、张嘉诚、罗培铖</w:t>
+      </w:r>
     </w:p>
     <w:p>
       <w:pPr>
@@ -4667,19 +4569,8 @@
           <w:kern w:val="0"/>
           <w:szCs w:val="21"/>
         </w:rPr>
-        <w:t>开发者：小组三位成员——赵豪杰、张嘉诚、罗培</w:t>
-      </w:r>
-      <w:proofErr w:type="gramStart"/>
-      <w:r>
-        <w:rPr>
-          <w:rFonts w:ascii="宋体" w:eastAsia="宋体" w:hAnsi="宋体" w:cs="宋体" w:hint="eastAsia"/>
-          <w:color w:val="494949"/>
-          <w:kern w:val="0"/>
-          <w:szCs w:val="21"/>
-        </w:rPr>
-        <w:t>铖</w:t>
-      </w:r>
-      <w:proofErr w:type="gramEnd"/>
+        <w:t>开发者：小组三位成员——赵豪杰、张嘉诚、罗培铖</w:t>
+      </w:r>
     </w:p>
     <w:p>
       <w:pPr>
@@ -4780,17 +4671,96 @@
       <w:pPr>
         <w:pStyle w:val="2"/>
       </w:pPr>
-      <w:bookmarkStart w:id="3" w:name="_Toc511589883"/>
+      <w:bookmarkStart w:id="4" w:name="_Toc511589883"/>
       <w:r>
         <w:t>1.3</w:t>
       </w:r>
+      <w:bookmarkEnd w:id="4"/>
       <w:r>
         <w:rPr>
           <w:rFonts w:hint="eastAsia"/>
         </w:rPr>
-        <w:t>定义</w:t>
-      </w:r>
-      <w:bookmarkEnd w:id="3"/>
+        <w:t>术语说明</w:t>
+      </w:r>
+    </w:p>
+    <w:p>
+      <w:pPr>
+        <w:pStyle w:val="2"/>
+        <w:rPr>
+          <w:rFonts w:hint="eastAsia"/>
+        </w:rPr>
+      </w:pPr>
+    </w:p>
+    <w:p>
+      <w:pPr>
+        <w:pStyle w:val="2"/>
+      </w:pPr>
+      <w:bookmarkStart w:id="5" w:name="_Toc511589884"/>
+      <w:r>
+        <w:t>1.4</w:t>
+      </w:r>
+      <w:r>
+        <w:rPr>
+          <w:rFonts w:hint="eastAsia"/>
+        </w:rPr>
+        <w:t>参考资料</w:t>
+      </w:r>
+      <w:bookmarkEnd w:id="5"/>
+    </w:p>
+    <w:p>
+      <w:pPr>
+        <w:widowControl/>
+        <w:shd w:val="clear" w:color="auto" w:fill="FEFEFE"/>
+        <w:jc w:val="left"/>
+        <w:rPr>
+          <w:rFonts w:ascii="宋体" w:eastAsia="宋体" w:hAnsi="宋体" w:cs="宋体"/>
+          <w:color w:val="494949"/>
+          <w:kern w:val="0"/>
+          <w:szCs w:val="21"/>
+        </w:rPr>
+      </w:pPr>
+      <w:r>
+        <w:rPr>
+          <w:rFonts w:ascii="宋体" w:eastAsia="宋体" w:hAnsi="宋体" w:cs="宋体"/>
+          <w:color w:val="494949"/>
+          <w:kern w:val="0"/>
+          <w:szCs w:val="21"/>
+        </w:rPr>
+        <w:t>《软件设计文档国家标准－可行性研究报告（GB8567——88）》</w:t>
+      </w:r>
+    </w:p>
+    <w:p>
+      <w:pPr>
+        <w:widowControl/>
+        <w:spacing w:after="120"/>
+        <w:rPr>
+          <w:rFonts w:ascii="宋体" w:eastAsia="宋体" w:hAnsi="宋体"/>
+        </w:rPr>
+      </w:pPr>
+      <w:r>
+        <w:rPr>
+          <w:rFonts w:ascii="宋体" w:eastAsia="宋体" w:hAnsi="宋体" w:hint="eastAsia"/>
+        </w:rPr>
+        <w:t>《</w:t>
+      </w:r>
+      <w:r>
+        <w:rPr>
+          <w:rFonts w:ascii="宋体" w:eastAsia="宋体" w:hAnsi="宋体" w:hint="eastAsia"/>
+        </w:rPr>
+        <w:t>软件工程导论（第六版）</w:t>
+      </w:r>
+      <w:r>
+        <w:rPr>
+          <w:rFonts w:ascii="宋体" w:eastAsia="宋体" w:hAnsi="宋体" w:hint="eastAsia"/>
+        </w:rPr>
+        <w:t>》</w:t>
+      </w:r>
+      <w:r>
+        <w:rPr>
+          <w:rFonts w:ascii="宋体" w:eastAsia="宋体" w:hAnsi="宋体" w:hint="eastAsia"/>
+        </w:rPr>
+        <w:t xml:space="preserve"> 张海藩 牟永敏 编著 ISBN 978-7-302-33098-1</w:t>
+      </w:r>
     </w:p>
     <w:p>
       <w:pPr>
@@ -4805,86 +4775,25 @@
           <w:szCs w:val="21"/>
         </w:rPr>
       </w:pPr>
-      <w:r>
-        <w:rPr>
-          <w:rFonts w:ascii="宋体" w:eastAsia="宋体" w:hAnsi="宋体" w:cs="宋体"/>
-          <w:color w:val="494949"/>
-          <w:kern w:val="0"/>
-          <w:szCs w:val="21"/>
-        </w:rPr>
-        <w:t>API（Application Programming Interface,应用程序编程接口）</w:t>
-      </w:r>
     </w:p>
     <w:p>
       <w:pPr>
-        <w:pStyle w:val="2"/>
+        <w:pStyle w:val="1"/>
       </w:pPr>
-      <w:bookmarkStart w:id="4" w:name="_Toc511589884"/>
-      <w:r>
-        <w:t>1.4</w:t>
+      <w:bookmarkStart w:id="6" w:name="_Toc511589885"/>
+      <w:r>
+        <w:rPr>
+          <w:rFonts w:cs="Times New Roman"/>
+        </w:rPr>
+        <w:t>2</w:t>
       </w:r>
       <w:r>
         <w:rPr>
           <w:rFonts w:hint="eastAsia"/>
         </w:rPr>
-        <w:t>参考资料</w:t>
-      </w:r>
-      <w:bookmarkEnd w:id="4"/>
-    </w:p>
-    <w:p>
-      <w:pPr>
-        <w:widowControl/>
-        <w:shd w:val="clear" w:color="auto" w:fill="FEFEFE"/>
-        <w:jc w:val="left"/>
-        <w:rPr>
-          <w:rFonts w:ascii="宋体" w:eastAsia="宋体" w:hAnsi="宋体" w:cs="宋体"/>
-          <w:color w:val="494949"/>
-          <w:kern w:val="0"/>
-          <w:szCs w:val="21"/>
-        </w:rPr>
-      </w:pPr>
-      <w:r>
-        <w:rPr>
-          <w:rFonts w:ascii="宋体" w:eastAsia="宋体" w:hAnsi="宋体" w:cs="宋体"/>
-          <w:color w:val="494949"/>
-          <w:kern w:val="0"/>
-          <w:szCs w:val="21"/>
-        </w:rPr>
-        <w:t>《软件设计文档国家标准－可行性研究报告（GB8567——88）》</w:t>
-      </w:r>
-    </w:p>
-    <w:p>
-      <w:pPr>
-        <w:widowControl/>
-        <w:spacing w:after="120"/>
-        <w:rPr>
-          <w:rFonts w:ascii="宋体" w:eastAsia="宋体" w:hAnsi="宋体"/>
-        </w:rPr>
-      </w:pPr>
-      <w:r>
-        <w:rPr>
-          <w:rFonts w:ascii="宋体" w:eastAsia="宋体" w:hAnsi="宋体" w:hint="eastAsia"/>
-        </w:rPr>
-        <w:t>《</w:t>
-      </w:r>
-      <w:r>
-        <w:rPr>
-          <w:rFonts w:ascii="宋体" w:eastAsia="宋体" w:hAnsi="宋体" w:hint="eastAsia"/>
-        </w:rPr>
-        <w:t>软件工程导论（第六版）</w:t>
-      </w:r>
-      <w:r>
-        <w:rPr>
-          <w:rFonts w:ascii="宋体" w:eastAsia="宋体" w:hAnsi="宋体" w:hint="eastAsia"/>
-        </w:rPr>
-        <w:t>》</w:t>
-      </w:r>
-      <w:r>
-        <w:rPr>
-          <w:rFonts w:ascii="宋体" w:eastAsia="宋体" w:hAnsi="宋体" w:hint="eastAsia"/>
-        </w:rPr>
-        <w:t xml:space="preserve"> 张海藩 牟永敏 编著 ISBN 978-7-302-33098-1</w:t>
-      </w:r>
+        <w:t>可行性研究的前提</w:t>
+      </w:r>
+      <w:bookmarkEnd w:id="6"/>
     </w:p>
     <w:p>
       <w:pPr>
@@ -4893,39 +4802,6 @@
         <w:spacing w:line="315" w:lineRule="atLeast"/>
         <w:jc w:val="left"/>
         <w:rPr>
-          <w:rFonts w:ascii="宋体" w:eastAsia="宋体" w:hAnsi="宋体" w:cs="宋体" w:hint="eastAsia"/>
-          <w:color w:val="494949"/>
-          <w:kern w:val="0"/>
-          <w:szCs w:val="21"/>
-        </w:rPr>
-      </w:pPr>
-    </w:p>
-    <w:p>
-      <w:pPr>
-        <w:pStyle w:val="1"/>
-      </w:pPr>
-      <w:bookmarkStart w:id="5" w:name="_Toc511589885"/>
-      <w:r>
-        <w:rPr>
-          <w:rFonts w:cs="Times New Roman"/>
-        </w:rPr>
-        <w:t>2</w:t>
-      </w:r>
-      <w:r>
-        <w:rPr>
-          <w:rFonts w:hint="eastAsia"/>
-        </w:rPr>
-        <w:t>可行性研究的前提</w:t>
-      </w:r>
-      <w:bookmarkEnd w:id="5"/>
-    </w:p>
-    <w:p>
-      <w:pPr>
-        <w:widowControl/>
-        <w:shd w:val="clear" w:color="auto" w:fill="FEFEFE"/>
-        <w:spacing w:line="315" w:lineRule="atLeast"/>
-        <w:jc w:val="left"/>
-        <w:rPr>
           <w:rFonts w:ascii="宋体" w:eastAsia="宋体" w:hAnsi="宋体" w:cs="宋体"/>
           <w:color w:val="494949"/>
           <w:kern w:val="0"/>
@@ -4937,7 +4813,7 @@
       <w:pPr>
         <w:pStyle w:val="2"/>
       </w:pPr>
-      <w:bookmarkStart w:id="6" w:name="_Toc511589886"/>
+      <w:bookmarkStart w:id="7" w:name="_Toc511589886"/>
       <w:r>
         <w:t>2.1</w:t>
       </w:r>
@@ -4947,7 +4823,7 @@
         </w:rPr>
         <w:t>要求</w:t>
       </w:r>
-      <w:bookmarkEnd w:id="6"/>
+      <w:bookmarkEnd w:id="7"/>
     </w:p>
     <w:p>
       <w:pPr>
@@ -5004,27 +4880,7 @@
           <w:kern w:val="0"/>
           <w:szCs w:val="21"/>
         </w:rPr>
-        <w:t>2、班干部可通过该软件分发消息给班级同学，同学可</w:t>
-      </w:r>
-      <w:proofErr w:type="gramStart"/>
-      <w:r>
-        <w:rPr>
-          <w:rFonts w:ascii="宋体" w:eastAsia="宋体" w:hAnsi="宋体" w:cs="Times New Roman" w:hint="eastAsia"/>
-          <w:color w:val="494949"/>
-          <w:kern w:val="0"/>
-          <w:szCs w:val="21"/>
-        </w:rPr>
-        <w:t>通过微信获取</w:t>
-      </w:r>
-      <w:proofErr w:type="gramEnd"/>
-      <w:r>
-        <w:rPr>
-          <w:rFonts w:ascii="宋体" w:eastAsia="宋体" w:hAnsi="宋体" w:cs="Times New Roman" w:hint="eastAsia"/>
-          <w:color w:val="494949"/>
-          <w:kern w:val="0"/>
-          <w:szCs w:val="21"/>
-        </w:rPr>
-        <w:t>消息。</w:t>
+        <w:t>2、班干部可通过该软件分发消息给班级同学，同学可通过微信获取消息。</w:t>
       </w:r>
     </w:p>
     <w:p>
@@ -5263,27 +5119,7 @@
           <w:kern w:val="0"/>
           <w:szCs w:val="21"/>
         </w:rPr>
-        <w:t>消息发送</w:t>
-      </w:r>
-      <w:proofErr w:type="gramStart"/>
-      <w:r>
-        <w:rPr>
-          <w:rFonts w:ascii="宋体" w:eastAsia="宋体" w:hAnsi="宋体" w:cs="宋体" w:hint="eastAsia"/>
-          <w:color w:val="494949"/>
-          <w:kern w:val="0"/>
-          <w:szCs w:val="21"/>
-        </w:rPr>
-        <w:t>至同学</w:t>
-      </w:r>
-      <w:proofErr w:type="gramEnd"/>
-      <w:r>
-        <w:rPr>
-          <w:rFonts w:ascii="宋体" w:eastAsia="宋体" w:hAnsi="宋体" w:cs="宋体" w:hint="eastAsia"/>
-          <w:color w:val="494949"/>
-          <w:kern w:val="0"/>
-          <w:szCs w:val="21"/>
-        </w:rPr>
-        <w:t>的</w:t>
+        <w:t>消息发送至同学的</w:t>
       </w:r>
       <w:r>
         <w:rPr>
@@ -5381,7 +5217,7 @@
       <w:pPr>
         <w:pStyle w:val="2"/>
       </w:pPr>
-      <w:bookmarkStart w:id="7" w:name="_Toc511589887"/>
+      <w:bookmarkStart w:id="8" w:name="_Toc511589887"/>
       <w:r>
         <w:t>2.2</w:t>
       </w:r>
@@ -5391,7 +5227,7 @@
         </w:rPr>
         <w:t>目标</w:t>
       </w:r>
-      <w:bookmarkEnd w:id="7"/>
+      <w:bookmarkEnd w:id="8"/>
     </w:p>
     <w:p>
       <w:pPr>
@@ -5459,9 +5295,8 @@
           <w:kern w:val="0"/>
           <w:szCs w:val="21"/>
         </w:rPr>
-        <w:t>整个服务器里面运行</w:t>
-      </w:r>
-      <w:proofErr w:type="gramStart"/>
+        <w:t xml:space="preserve">整个服务器里面运行一个微信机器人实例, 只使用一个账号, 所有的消息都由这个机器人分发, 这样可以让这个分发服务相对于用户看上去, 更加的透明化, 这样之后, 作为每个班级的管理员用户可以更加方便的注册和使用, 同时减少数据库的复杂度, 减少工作量, </w:t>
+      </w:r>
       <w:r>
         <w:rPr>
           <w:rFonts w:ascii="宋体" w:eastAsia="宋体" w:hAnsi="宋体" w:cs="宋体" w:hint="eastAsia"/>
@@ -5469,17 +5304,8 @@
           <w:kern w:val="0"/>
           <w:szCs w:val="21"/>
         </w:rPr>
-        <w:t>一个微信机器人</w:t>
-      </w:r>
-      <w:proofErr w:type="gramEnd"/>
-      <w:r>
-        <w:rPr>
-          <w:rFonts w:ascii="宋体" w:eastAsia="宋体" w:hAnsi="宋体" w:cs="宋体" w:hint="eastAsia"/>
-          <w:color w:val="494949"/>
-          <w:kern w:val="0"/>
-          <w:szCs w:val="21"/>
-        </w:rPr>
-        <w:t>实例, 只使用一个账号, 所有的消息都由这个机器人分发, 这样可以让这个分发服务相对于用户看上去, 更加的透明化, 这样之后, 作为每个班级的管理员用户可以更加方便的注册和使用, 同时减少数据库的复杂度, 减少工作量, 可以更加容易的被实现.</w:t>
+        <w:lastRenderedPageBreak/>
+        <w:t>可以更加容易的被实现.</w:t>
       </w:r>
     </w:p>
     <w:p>
@@ -5500,7 +5326,7 @@
       <w:pPr>
         <w:pStyle w:val="2"/>
       </w:pPr>
-      <w:bookmarkStart w:id="8" w:name="_Toc511589888"/>
+      <w:bookmarkStart w:id="9" w:name="_Toc511589888"/>
       <w:r>
         <w:rPr>
           <w:rFonts w:cs="Arial"/>
@@ -5513,7 +5339,7 @@
         </w:rPr>
         <w:t>条件、假定和限制</w:t>
       </w:r>
-      <w:bookmarkEnd w:id="8"/>
+      <w:bookmarkEnd w:id="9"/>
     </w:p>
     <w:p>
       <w:pPr>
@@ -5671,47 +5497,7 @@
           <w:kern w:val="0"/>
           <w:szCs w:val="21"/>
         </w:rPr>
-        <w:t>法律和政策方面的限制：可能会违反</w:t>
-      </w:r>
-      <w:proofErr w:type="gramStart"/>
-      <w:r>
-        <w:rPr>
-          <w:rFonts w:ascii="宋体" w:eastAsia="宋体" w:hAnsi="宋体" w:cs="宋体" w:hint="eastAsia"/>
-          <w:color w:val="494949"/>
-          <w:kern w:val="0"/>
-          <w:szCs w:val="21"/>
-        </w:rPr>
-        <w:t>腾讯方面</w:t>
-      </w:r>
-      <w:proofErr w:type="gramEnd"/>
-      <w:r>
-        <w:rPr>
-          <w:rFonts w:ascii="宋体" w:eastAsia="宋体" w:hAnsi="宋体" w:cs="宋体" w:hint="eastAsia"/>
-          <w:color w:val="494949"/>
-          <w:kern w:val="0"/>
-          <w:szCs w:val="21"/>
-        </w:rPr>
-        <w:t>的使用</w:t>
-      </w:r>
-      <w:proofErr w:type="gramStart"/>
-      <w:r>
-        <w:rPr>
-          <w:rFonts w:ascii="宋体" w:eastAsia="宋体" w:hAnsi="宋体" w:cs="宋体" w:hint="eastAsia"/>
-          <w:color w:val="494949"/>
-          <w:kern w:val="0"/>
-          <w:szCs w:val="21"/>
-        </w:rPr>
-        <w:t>微信准则</w:t>
-      </w:r>
-      <w:proofErr w:type="gramEnd"/>
-      <w:r>
-        <w:rPr>
-          <w:rFonts w:ascii="宋体" w:eastAsia="宋体" w:hAnsi="宋体" w:cs="宋体" w:hint="eastAsia"/>
-          <w:color w:val="494949"/>
-          <w:kern w:val="0"/>
-          <w:szCs w:val="21"/>
-        </w:rPr>
-        <w:t>。</w:t>
+        <w:t>法律和政策方面的限制：可能会违反腾讯方面的使用微信准则。</w:t>
       </w:r>
     </w:p>
     <w:p>
@@ -5871,47 +5657,7 @@
           <w:szCs w:val="21"/>
         </w:rPr>
         <w:tab/>
-        <w:t>开发工具：</w:t>
-      </w:r>
-      <w:proofErr w:type="gramStart"/>
-      <w:r>
-        <w:rPr>
-          <w:rFonts w:ascii="宋体" w:eastAsia="宋体" w:hAnsi="宋体" w:cs="宋体" w:hint="eastAsia"/>
-          <w:color w:val="494949"/>
-          <w:kern w:val="0"/>
-          <w:szCs w:val="21"/>
-        </w:rPr>
-        <w:t>微信开发</w:t>
-      </w:r>
-      <w:proofErr w:type="gramEnd"/>
-      <w:r>
-        <w:rPr>
-          <w:rFonts w:ascii="宋体" w:eastAsia="宋体" w:hAnsi="宋体" w:cs="宋体" w:hint="eastAsia"/>
-          <w:color w:val="494949"/>
-          <w:kern w:val="0"/>
-          <w:szCs w:val="21"/>
-        </w:rPr>
-        <w:t>者工具，vim，</w:t>
-      </w:r>
-      <w:proofErr w:type="spellStart"/>
-      <w:r>
-        <w:rPr>
-          <w:rFonts w:ascii="宋体" w:eastAsia="宋体" w:hAnsi="宋体" w:cs="宋体" w:hint="eastAsia"/>
-          <w:color w:val="494949"/>
-          <w:kern w:val="0"/>
-          <w:szCs w:val="21"/>
-        </w:rPr>
-        <w:t>pycharm</w:t>
-      </w:r>
-      <w:proofErr w:type="spellEnd"/>
-      <w:r>
-        <w:rPr>
-          <w:rFonts w:ascii="宋体" w:eastAsia="宋体" w:hAnsi="宋体" w:cs="宋体" w:hint="eastAsia"/>
-          <w:color w:val="494949"/>
-          <w:kern w:val="0"/>
-          <w:szCs w:val="21"/>
-        </w:rPr>
-        <w:t>，chrome。</w:t>
+        <w:t>开发工具：微信开发者工具，vim，pycharm，chrome。</w:t>
       </w:r>
     </w:p>
     <w:p>
@@ -5936,27 +5682,7 @@
           <w:szCs w:val="21"/>
         </w:rPr>
         <w:tab/>
-        <w:t>版本管理：</w:t>
-      </w:r>
-      <w:proofErr w:type="spellStart"/>
-      <w:r>
-        <w:rPr>
-          <w:rFonts w:ascii="宋体" w:eastAsia="宋体" w:hAnsi="宋体" w:cs="宋体" w:hint="eastAsia"/>
-          <w:color w:val="494949"/>
-          <w:kern w:val="0"/>
-          <w:szCs w:val="21"/>
-        </w:rPr>
-        <w:t>Git</w:t>
-      </w:r>
-      <w:proofErr w:type="spellEnd"/>
-      <w:r>
-        <w:rPr>
-          <w:rFonts w:ascii="宋体" w:eastAsia="宋体" w:hAnsi="宋体" w:cs="宋体" w:hint="eastAsia"/>
-          <w:color w:val="494949"/>
-          <w:kern w:val="0"/>
-          <w:szCs w:val="21"/>
-        </w:rPr>
-        <w:t>。</w:t>
+        <w:t>版本管理：Git。</w:t>
       </w:r>
     </w:p>
     <w:p>
@@ -6006,47 +5732,7 @@
           <w:szCs w:val="21"/>
         </w:rPr>
         <w:tab/>
-        <w:t>服务器：</w:t>
-      </w:r>
-      <w:proofErr w:type="spellStart"/>
-      <w:r>
-        <w:rPr>
-          <w:rFonts w:ascii="宋体" w:eastAsia="宋体" w:hAnsi="宋体" w:cs="宋体" w:hint="eastAsia"/>
-          <w:color w:val="494949"/>
-          <w:kern w:val="0"/>
-          <w:szCs w:val="21"/>
-        </w:rPr>
-        <w:t>nginx</w:t>
-      </w:r>
-      <w:proofErr w:type="spellEnd"/>
-      <w:r>
-        <w:rPr>
-          <w:rFonts w:ascii="宋体" w:eastAsia="宋体" w:hAnsi="宋体" w:cs="宋体" w:hint="eastAsia"/>
-          <w:color w:val="494949"/>
-          <w:kern w:val="0"/>
-          <w:szCs w:val="21"/>
-        </w:rPr>
-        <w:t>、</w:t>
-      </w:r>
-      <w:proofErr w:type="spellStart"/>
-      <w:r>
-        <w:rPr>
-          <w:rFonts w:ascii="宋体" w:eastAsia="宋体" w:hAnsi="宋体" w:cs="宋体" w:hint="eastAsia"/>
-          <w:color w:val="494949"/>
-          <w:kern w:val="0"/>
-          <w:szCs w:val="21"/>
-        </w:rPr>
-        <w:t>nodejs</w:t>
-      </w:r>
-      <w:proofErr w:type="spellEnd"/>
-      <w:r>
-        <w:rPr>
-          <w:rFonts w:ascii="宋体" w:eastAsia="宋体" w:hAnsi="宋体" w:cs="宋体" w:hint="eastAsia"/>
-          <w:color w:val="494949"/>
-          <w:kern w:val="0"/>
-          <w:szCs w:val="21"/>
-        </w:rPr>
-        <w:t xml:space="preserve">。 </w:t>
+        <w:t xml:space="preserve">服务器：nginx、nodejs。 </w:t>
       </w:r>
     </w:p>
     <w:p>
@@ -6071,27 +5757,7 @@
           <w:szCs w:val="21"/>
         </w:rPr>
         <w:tab/>
-        <w:t>编程语言：</w:t>
-      </w:r>
-      <w:proofErr w:type="spellStart"/>
-      <w:r>
-        <w:rPr>
-          <w:rFonts w:ascii="宋体" w:eastAsia="宋体" w:hAnsi="宋体" w:cs="宋体" w:hint="eastAsia"/>
-          <w:color w:val="494949"/>
-          <w:kern w:val="0"/>
-          <w:szCs w:val="21"/>
-        </w:rPr>
-        <w:t>Python+JavaScript+html+ccs+sql</w:t>
-      </w:r>
-      <w:proofErr w:type="spellEnd"/>
-      <w:r>
-        <w:rPr>
-          <w:rFonts w:ascii="宋体" w:eastAsia="宋体" w:hAnsi="宋体" w:cs="宋体" w:hint="eastAsia"/>
-          <w:color w:val="494949"/>
-          <w:kern w:val="0"/>
-          <w:szCs w:val="21"/>
-        </w:rPr>
-        <w:t>。</w:t>
+        <w:t>编程语言：Python+JavaScript+html+ccs+sql。</w:t>
       </w:r>
     </w:p>
     <w:p>
@@ -6116,27 +5782,7 @@
           <w:szCs w:val="21"/>
         </w:rPr>
         <w:tab/>
-        <w:t>办公软件：</w:t>
-      </w:r>
-      <w:proofErr w:type="spellStart"/>
-      <w:r>
-        <w:rPr>
-          <w:rFonts w:ascii="宋体" w:eastAsia="宋体" w:hAnsi="宋体" w:cs="宋体" w:hint="eastAsia"/>
-          <w:color w:val="494949"/>
-          <w:kern w:val="0"/>
-          <w:szCs w:val="21"/>
-        </w:rPr>
-        <w:t>Micosoft</w:t>
-      </w:r>
-      <w:proofErr w:type="spellEnd"/>
-      <w:r>
-        <w:rPr>
-          <w:rFonts w:ascii="宋体" w:eastAsia="宋体" w:hAnsi="宋体" w:cs="宋体" w:hint="eastAsia"/>
-          <w:color w:val="494949"/>
-          <w:kern w:val="0"/>
-          <w:szCs w:val="21"/>
-        </w:rPr>
-        <w:t xml:space="preserve"> office系列软件。</w:t>
+        <w:t>办公软件：Micosoft office系列软件。</w:t>
       </w:r>
     </w:p>
     <w:p>
@@ -6242,27 +5888,7 @@
           <w:kern w:val="0"/>
           <w:szCs w:val="21"/>
         </w:rPr>
-        <w:t>可利用的信息和资源：图书馆各类书籍、各</w:t>
-      </w:r>
-      <w:proofErr w:type="gramStart"/>
-      <w:r>
-        <w:rPr>
-          <w:rFonts w:ascii="宋体" w:eastAsia="宋体" w:hAnsi="宋体" w:cs="宋体" w:hint="eastAsia"/>
-          <w:color w:val="494949"/>
-          <w:kern w:val="0"/>
-          <w:szCs w:val="21"/>
-        </w:rPr>
-        <w:t>类网课</w:t>
-      </w:r>
-      <w:proofErr w:type="gramEnd"/>
-      <w:r>
-        <w:rPr>
-          <w:rFonts w:ascii="宋体" w:eastAsia="宋体" w:hAnsi="宋体" w:cs="宋体" w:hint="eastAsia"/>
-          <w:color w:val="494949"/>
-          <w:kern w:val="0"/>
-          <w:szCs w:val="21"/>
-        </w:rPr>
-        <w:t>、询问老师。</w:t>
+        <w:t>可利用的信息和资源：图书馆各类书籍、各类网课、询问老师。</w:t>
       </w:r>
     </w:p>
     <w:p>
@@ -6308,7 +5934,7 @@
       <w:pPr>
         <w:pStyle w:val="2"/>
       </w:pPr>
-      <w:bookmarkStart w:id="9" w:name="_Toc511589889"/>
+      <w:bookmarkStart w:id="10" w:name="_Toc511589889"/>
       <w:r>
         <w:rPr>
           <w:rFonts w:cs="Arial"/>
@@ -6321,7 +5947,7 @@
         </w:rPr>
         <w:t>进行可行性研究的方法</w:t>
       </w:r>
-      <w:bookmarkEnd w:id="9"/>
+      <w:bookmarkEnd w:id="10"/>
     </w:p>
     <w:p>
       <w:pPr>
@@ -6364,7 +5990,7 @@
                     </pic:cNvPicPr>
                   </pic:nvPicPr>
                   <pic:blipFill>
-                    <a:blip r:embed="rId6">
+                    <a:blip r:embed="rId8">
                       <a:extLst>
                         <a:ext uri="{28A0092B-C50C-407E-A947-70E740481C1C}">
                           <a14:useLocalDpi xmlns:a14="http://schemas.microsoft.com/office/drawing/2010/main" val="0"/>
@@ -6400,7 +6026,7 @@
       <w:pPr>
         <w:pStyle w:val="2"/>
       </w:pPr>
-      <w:bookmarkStart w:id="10" w:name="_Toc511589890"/>
+      <w:bookmarkStart w:id="11" w:name="_Toc511589890"/>
       <w:r>
         <w:rPr>
           <w:rFonts w:cs="Arial"/>
@@ -6413,7 +6039,7 @@
         </w:rPr>
         <w:t>评价尺度</w:t>
       </w:r>
-      <w:bookmarkEnd w:id="10"/>
+      <w:bookmarkEnd w:id="11"/>
     </w:p>
     <w:p>
       <w:pPr>
@@ -6651,27 +6277,7 @@
           <w:kern w:val="0"/>
           <w:szCs w:val="21"/>
         </w:rPr>
-        <w:t>文件上</w:t>
-      </w:r>
-      <w:proofErr w:type="gramStart"/>
-      <w:r>
-        <w:rPr>
-          <w:rFonts w:ascii="宋体" w:eastAsia="宋体" w:hAnsi="宋体" w:cs="宋体" w:hint="eastAsia"/>
-          <w:color w:val="494949"/>
-          <w:kern w:val="0"/>
-          <w:szCs w:val="21"/>
-        </w:rPr>
-        <w:t>传功能</w:t>
-      </w:r>
-      <w:proofErr w:type="gramEnd"/>
-      <w:r>
-        <w:rPr>
-          <w:rFonts w:ascii="宋体" w:eastAsia="宋体" w:hAnsi="宋体" w:cs="宋体" w:hint="eastAsia"/>
-          <w:color w:val="494949"/>
-          <w:kern w:val="0"/>
-          <w:szCs w:val="21"/>
-        </w:rPr>
-        <w:t>较简单。</w:t>
+        <w:t>文件上传功能较简单。</w:t>
       </w:r>
     </w:p>
     <w:p>
@@ -6693,7 +6299,7 @@
       <w:pPr>
         <w:pStyle w:val="1"/>
       </w:pPr>
-      <w:bookmarkStart w:id="11" w:name="_Toc511589891"/>
+      <w:bookmarkStart w:id="12" w:name="_Toc511589891"/>
       <w:r>
         <w:rPr>
           <w:rFonts w:cs="Times New Roman"/>
@@ -6706,13 +6312,13 @@
         </w:rPr>
         <w:t>对现有系统的分析</w:t>
       </w:r>
-      <w:bookmarkEnd w:id="11"/>
+      <w:bookmarkEnd w:id="12"/>
     </w:p>
     <w:p>
       <w:pPr>
         <w:pStyle w:val="2"/>
       </w:pPr>
-      <w:bookmarkStart w:id="12" w:name="_Toc511589892"/>
+      <w:bookmarkStart w:id="13" w:name="_Toc511589892"/>
       <w:r>
         <w:rPr>
           <w:rFonts w:cs="Arial"/>
@@ -6725,7 +6331,7 @@
         </w:rPr>
         <w:t>处理流程和数据流程</w:t>
       </w:r>
-      <w:bookmarkEnd w:id="12"/>
+      <w:bookmarkEnd w:id="13"/>
     </w:p>
     <w:p>
       <w:pPr>
@@ -6764,7 +6370,7 @@
                     </pic:cNvPicPr>
                   </pic:nvPicPr>
                   <pic:blipFill>
-                    <a:blip r:embed="rId7">
+                    <a:blip r:embed="rId9">
                       <a:extLst>
                         <a:ext uri="{28A0092B-C50C-407E-A947-70E740481C1C}">
                           <a14:useLocalDpi xmlns:a14="http://schemas.microsoft.com/office/drawing/2010/main" val="0"/>
@@ -6800,7 +6406,7 @@
       <w:pPr>
         <w:pStyle w:val="2"/>
       </w:pPr>
-      <w:bookmarkStart w:id="13" w:name="_Toc511589893"/>
+      <w:bookmarkStart w:id="14" w:name="_Toc511589893"/>
       <w:r>
         <w:rPr>
           <w:rFonts w:cs="Arial"/>
@@ -6812,47 +6418,6 @@
           <w:rFonts w:hint="eastAsia"/>
         </w:rPr>
         <w:t>工作负荷</w:t>
-      </w:r>
-      <w:bookmarkEnd w:id="13"/>
-    </w:p>
-    <w:p>
-      <w:pPr>
-        <w:widowControl/>
-        <w:shd w:val="clear" w:color="auto" w:fill="FEFEFE"/>
-        <w:spacing w:line="315" w:lineRule="atLeast"/>
-        <w:ind w:firstLine="420"/>
-        <w:jc w:val="left"/>
-        <w:rPr>
-          <w:rFonts w:ascii="宋体" w:eastAsia="宋体" w:hAnsi="宋体" w:cs="宋体"/>
-          <w:kern w:val="0"/>
-          <w:szCs w:val="21"/>
-        </w:rPr>
-      </w:pPr>
-      <w:r>
-        <w:rPr>
-          <w:rFonts w:ascii="宋体" w:eastAsia="宋体" w:hAnsi="宋体" w:cs="宋体" w:hint="eastAsia"/>
-          <w:kern w:val="0"/>
-          <w:szCs w:val="21"/>
-        </w:rPr>
-        <w:t>现有系统复杂且用户之间关系过于杂乱，功能过多，不利于使用。</w:t>
-      </w:r>
-    </w:p>
-    <w:p>
-      <w:pPr>
-        <w:pStyle w:val="2"/>
-      </w:pPr>
-      <w:bookmarkStart w:id="14" w:name="_Toc511589894"/>
-      <w:r>
-        <w:rPr>
-          <w:rFonts w:cs="Arial"/>
-        </w:rPr>
-        <w:t>3.3</w:t>
-      </w:r>
-      <w:r>
-        <w:rPr>
-          <w:rFonts w:hint="eastAsia"/>
-        </w:rPr>
-        <w:t>费用开支</w:t>
       </w:r>
       <w:bookmarkEnd w:id="14"/>
     </w:p>
@@ -6865,7 +6430,6 @@
         <w:jc w:val="left"/>
         <w:rPr>
           <w:rFonts w:ascii="宋体" w:eastAsia="宋体" w:hAnsi="宋体" w:cs="宋体"/>
-          <w:color w:val="494949"/>
           <w:kern w:val="0"/>
           <w:szCs w:val="21"/>
         </w:rPr>
@@ -6873,300 +6437,28 @@
       <w:r>
         <w:rPr>
           <w:rFonts w:ascii="宋体" w:eastAsia="宋体" w:hAnsi="宋体" w:cs="宋体" w:hint="eastAsia"/>
-          <w:color w:val="494949"/>
-          <w:kern w:val="0"/>
-          <w:szCs w:val="21"/>
-        </w:rPr>
-        <w:t>开发</w:t>
-      </w:r>
-      <w:r>
-        <w:rPr>
-          <w:rFonts w:ascii="宋体" w:eastAsia="宋体" w:hAnsi="宋体" w:cs="宋体" w:hint="eastAsia"/>
-          <w:color w:val="494949"/>
-          <w:kern w:val="0"/>
-          <w:szCs w:val="21"/>
-        </w:rPr>
-        <w:t>费用：</w:t>
-      </w:r>
-    </w:p>
-    <w:p>
-      <w:pPr>
-        <w:rPr>
-          <w:rFonts w:ascii="宋体" w:eastAsia="宋体" w:hAnsi="宋体" w:cs="宋体"/>
-          <w:color w:val="494949"/>
-          <w:kern w:val="0"/>
-          <w:szCs w:val="21"/>
-        </w:rPr>
-      </w:pPr>
-      <w:r>
-        <w:rPr>
-          <w:rFonts w:ascii="宋体" w:eastAsia="宋体" w:hAnsi="宋体" w:cs="宋体"/>
-          <w:color w:val="494949"/>
-          <w:kern w:val="0"/>
-          <w:szCs w:val="21"/>
-        </w:rPr>
-        <w:tab/>
-      </w:r>
-      <w:r>
-        <w:rPr>
-          <w:rFonts w:ascii="宋体" w:eastAsia="宋体" w:hAnsi="宋体" w:cs="宋体"/>
-          <w:color w:val="494949"/>
-          <w:kern w:val="0"/>
-          <w:szCs w:val="21"/>
-        </w:rPr>
-        <w:tab/>
-      </w:r>
-      <w:r>
-        <w:rPr>
-          <w:rFonts w:ascii="宋体" w:eastAsia="宋体" w:hAnsi="宋体" w:cs="宋体" w:hint="eastAsia"/>
-          <w:color w:val="494949"/>
-          <w:kern w:val="0"/>
-          <w:szCs w:val="21"/>
-        </w:rPr>
-        <w:t>Microsoft办公软件</w:t>
-      </w:r>
-      <w:r>
-        <w:rPr>
-          <w:rFonts w:ascii="宋体" w:eastAsia="宋体" w:hAnsi="宋体" w:cs="宋体" w:hint="eastAsia"/>
-          <w:color w:val="494949"/>
-          <w:kern w:val="0"/>
-          <w:szCs w:val="21"/>
-        </w:rPr>
-        <w:t>：</w:t>
-      </w:r>
-      <w:r>
-        <w:rPr>
-          <w:rFonts w:ascii="宋体" w:eastAsia="宋体" w:hAnsi="宋体" w:cs="宋体" w:hint="eastAsia"/>
-          <w:color w:val="494949"/>
-          <w:kern w:val="0"/>
-          <w:szCs w:val="21"/>
-        </w:rPr>
-        <w:t xml:space="preserve"> 600元</w:t>
-      </w:r>
-    </w:p>
-    <w:p>
-      <w:pPr>
-        <w:rPr>
-          <w:rFonts w:ascii="宋体" w:eastAsia="宋体" w:hAnsi="宋体" w:cs="宋体"/>
-          <w:color w:val="494949"/>
-          <w:kern w:val="0"/>
-          <w:szCs w:val="21"/>
-        </w:rPr>
-      </w:pPr>
-      <w:r>
-        <w:rPr>
-          <w:rFonts w:ascii="宋体" w:eastAsia="宋体" w:hAnsi="宋体" w:cs="宋体"/>
-          <w:color w:val="494949"/>
-          <w:kern w:val="0"/>
-          <w:szCs w:val="21"/>
-        </w:rPr>
-        <w:tab/>
-      </w:r>
-      <w:r>
-        <w:rPr>
-          <w:rFonts w:ascii="宋体" w:eastAsia="宋体" w:hAnsi="宋体" w:cs="宋体"/>
-          <w:color w:val="494949"/>
-          <w:kern w:val="0"/>
-          <w:szCs w:val="21"/>
-        </w:rPr>
-        <w:tab/>
-      </w:r>
-      <w:r>
-        <w:rPr>
-          <w:rFonts w:ascii="宋体" w:eastAsia="宋体" w:hAnsi="宋体" w:cs="宋体" w:hint="eastAsia"/>
-          <w:color w:val="494949"/>
-          <w:kern w:val="0"/>
-          <w:szCs w:val="21"/>
-        </w:rPr>
-        <w:t>服务器和域名的申请：</w:t>
-      </w:r>
-      <w:r>
-        <w:rPr>
-          <w:rFonts w:ascii="宋体" w:eastAsia="宋体" w:hAnsi="宋体" w:cs="宋体" w:hint="eastAsia"/>
-          <w:color w:val="494949"/>
-          <w:kern w:val="0"/>
-          <w:szCs w:val="21"/>
-        </w:rPr>
-        <w:t>3</w:t>
-      </w:r>
-      <w:r>
-        <w:rPr>
-          <w:rFonts w:ascii="宋体" w:eastAsia="宋体" w:hAnsi="宋体" w:cs="宋体" w:hint="eastAsia"/>
-          <w:color w:val="494949"/>
-          <w:kern w:val="0"/>
-          <w:szCs w:val="21"/>
-        </w:rPr>
-        <w:t>00元</w:t>
-      </w:r>
-    </w:p>
-    <w:p>
-      <w:pPr>
-        <w:widowControl/>
-        <w:shd w:val="clear" w:color="auto" w:fill="FEFEFE"/>
-        <w:spacing w:line="315" w:lineRule="atLeast"/>
-        <w:ind w:firstLine="420"/>
-        <w:jc w:val="left"/>
-        <w:rPr>
-          <w:rFonts w:ascii="宋体" w:eastAsia="宋体" w:hAnsi="宋体" w:cs="宋体"/>
-          <w:color w:val="494949"/>
-          <w:kern w:val="0"/>
-          <w:szCs w:val="21"/>
-        </w:rPr>
-      </w:pPr>
-      <w:r>
-        <w:rPr>
-          <w:rFonts w:ascii="宋体" w:eastAsia="宋体" w:hAnsi="宋体" w:cs="宋体"/>
-          <w:color w:val="494949"/>
-          <w:kern w:val="0"/>
-          <w:szCs w:val="21"/>
-        </w:rPr>
-        <w:tab/>
-      </w:r>
-      <w:r>
-        <w:rPr>
-          <w:rFonts w:ascii="宋体" w:eastAsia="宋体" w:hAnsi="宋体" w:cs="宋体" w:hint="eastAsia"/>
-          <w:color w:val="494949"/>
-          <w:kern w:val="0"/>
-          <w:szCs w:val="21"/>
-        </w:rPr>
-        <w:t>操作系统：Windows</w:t>
-      </w:r>
-      <w:r>
-        <w:rPr>
-          <w:rFonts w:ascii="宋体" w:eastAsia="宋体" w:hAnsi="宋体" w:cs="宋体"/>
-          <w:color w:val="494949"/>
-          <w:kern w:val="0"/>
-          <w:szCs w:val="21"/>
-        </w:rPr>
-        <w:t xml:space="preserve">10  </w:t>
-      </w:r>
-      <w:r>
-        <w:rPr>
-          <w:rFonts w:ascii="宋体" w:eastAsia="宋体" w:hAnsi="宋体" w:cs="宋体" w:hint="eastAsia"/>
-          <w:color w:val="494949"/>
-          <w:kern w:val="0"/>
-          <w:szCs w:val="21"/>
-        </w:rPr>
-        <w:t>600元</w:t>
-      </w:r>
-    </w:p>
-    <w:p>
-      <w:pPr>
-        <w:widowControl/>
-        <w:shd w:val="clear" w:color="auto" w:fill="FEFEFE"/>
-        <w:spacing w:line="315" w:lineRule="atLeast"/>
-        <w:ind w:firstLine="420"/>
-        <w:jc w:val="left"/>
-        <w:rPr>
-          <w:rFonts w:ascii="宋体" w:eastAsia="宋体" w:hAnsi="宋体" w:cs="宋体"/>
-          <w:color w:val="494949"/>
-          <w:kern w:val="0"/>
-          <w:szCs w:val="21"/>
-        </w:rPr>
-      </w:pPr>
-      <w:r>
-        <w:rPr>
-          <w:rFonts w:ascii="宋体" w:eastAsia="宋体" w:hAnsi="宋体" w:cs="宋体"/>
-          <w:color w:val="494949"/>
-          <w:kern w:val="0"/>
-          <w:szCs w:val="21"/>
-        </w:rPr>
-        <w:tab/>
-      </w:r>
-      <w:r>
-        <w:rPr>
-          <w:rFonts w:ascii="宋体" w:eastAsia="宋体" w:hAnsi="宋体" w:cs="宋体" w:hint="eastAsia"/>
-          <w:color w:val="494949"/>
-          <w:kern w:val="0"/>
-          <w:szCs w:val="21"/>
-        </w:rPr>
-        <w:t>四个月</w:t>
-      </w:r>
-      <w:r>
-        <w:rPr>
-          <w:rFonts w:ascii="宋体" w:eastAsia="宋体" w:hAnsi="宋体" w:cs="宋体" w:hint="eastAsia"/>
-          <w:color w:val="494949"/>
-          <w:kern w:val="0"/>
-          <w:szCs w:val="21"/>
-        </w:rPr>
-        <w:t>工资（包括五险</w:t>
-      </w:r>
-      <w:proofErr w:type="gramStart"/>
-      <w:r>
-        <w:rPr>
-          <w:rFonts w:ascii="宋体" w:eastAsia="宋体" w:hAnsi="宋体" w:cs="宋体" w:hint="eastAsia"/>
-          <w:color w:val="494949"/>
-          <w:kern w:val="0"/>
-          <w:szCs w:val="21"/>
-        </w:rPr>
-        <w:t>一</w:t>
-      </w:r>
-      <w:proofErr w:type="gramEnd"/>
-      <w:r>
-        <w:rPr>
-          <w:rFonts w:ascii="宋体" w:eastAsia="宋体" w:hAnsi="宋体" w:cs="宋体" w:hint="eastAsia"/>
-          <w:color w:val="494949"/>
-          <w:kern w:val="0"/>
-          <w:szCs w:val="21"/>
-        </w:rPr>
-        <w:t>金）：50000元</w:t>
-      </w:r>
-    </w:p>
-    <w:p>
-      <w:pPr>
-        <w:widowControl/>
-        <w:shd w:val="clear" w:color="auto" w:fill="FEFEFE"/>
-        <w:spacing w:line="315" w:lineRule="atLeast"/>
-        <w:ind w:firstLine="420"/>
-        <w:jc w:val="left"/>
-        <w:rPr>
-          <w:rFonts w:ascii="宋体" w:eastAsia="宋体" w:hAnsi="宋体" w:cs="宋体"/>
-          <w:color w:val="494949"/>
-          <w:kern w:val="0"/>
-          <w:szCs w:val="21"/>
-        </w:rPr>
-      </w:pPr>
-      <w:r>
-        <w:rPr>
-          <w:rFonts w:ascii="宋体" w:eastAsia="宋体" w:hAnsi="宋体" w:cs="宋体"/>
-          <w:color w:val="494949"/>
-          <w:kern w:val="0"/>
-          <w:szCs w:val="21"/>
-        </w:rPr>
-        <w:tab/>
-      </w:r>
-      <w:r>
-        <w:rPr>
-          <w:rFonts w:ascii="宋体" w:eastAsia="宋体" w:hAnsi="宋体" w:cs="宋体" w:hint="eastAsia"/>
-          <w:color w:val="494949"/>
-          <w:kern w:val="0"/>
-          <w:szCs w:val="21"/>
-        </w:rPr>
-        <w:t>四个月</w:t>
-      </w:r>
-      <w:r>
-        <w:rPr>
-          <w:rFonts w:ascii="宋体" w:eastAsia="宋体" w:hAnsi="宋体" w:cs="宋体" w:hint="eastAsia"/>
-          <w:color w:val="494949"/>
-          <w:kern w:val="0"/>
-          <w:szCs w:val="21"/>
-        </w:rPr>
-        <w:t>伙食费：16000元</w:t>
+          <w:kern w:val="0"/>
+          <w:szCs w:val="21"/>
+        </w:rPr>
+        <w:t>现有系统复杂且用户之间关系过于杂乱，功能过多，不利于使用。</w:t>
       </w:r>
     </w:p>
     <w:p>
       <w:pPr>
         <w:pStyle w:val="2"/>
       </w:pPr>
-      <w:bookmarkStart w:id="15" w:name="_Toc511589895"/>
-      <w:r>
-        <w:t>3.4</w:t>
+      <w:bookmarkStart w:id="15" w:name="_Toc511589894"/>
+      <w:r>
+        <w:rPr>
+          <w:rFonts w:cs="Arial"/>
+        </w:rPr>
+        <w:t>3.3</w:t>
       </w:r>
       <w:r>
         <w:rPr>
           <w:rFonts w:hint="eastAsia"/>
         </w:rPr>
-        <w:t>人员</w:t>
+        <w:t>费用开支</w:t>
       </w:r>
       <w:bookmarkEnd w:id="15"/>
     </w:p>
@@ -7191,7 +6483,7 @@
           <w:kern w:val="0"/>
           <w:szCs w:val="21"/>
         </w:rPr>
-        <w:t>现</w:t>
+        <w:t>开发</w:t>
       </w:r>
       <w:r>
         <w:rPr>
@@ -7200,7 +6492,35 @@
           <w:kern w:val="0"/>
           <w:szCs w:val="21"/>
         </w:rPr>
-        <w:t>有丰富</w:t>
+        <w:t>费用：</w:t>
+      </w:r>
+    </w:p>
+    <w:p>
+      <w:pPr>
+        <w:rPr>
+          <w:rFonts w:ascii="宋体" w:eastAsia="宋体" w:hAnsi="宋体" w:cs="宋体"/>
+          <w:color w:val="494949"/>
+          <w:kern w:val="0"/>
+          <w:szCs w:val="21"/>
+        </w:rPr>
+      </w:pPr>
+      <w:r>
+        <w:rPr>
+          <w:rFonts w:ascii="宋体" w:eastAsia="宋体" w:hAnsi="宋体" w:cs="宋体"/>
+          <w:color w:val="494949"/>
+          <w:kern w:val="0"/>
+          <w:szCs w:val="21"/>
+        </w:rPr>
+        <w:tab/>
+      </w:r>
+      <w:r>
+        <w:rPr>
+          <w:rFonts w:ascii="宋体" w:eastAsia="宋体" w:hAnsi="宋体" w:cs="宋体"/>
+          <w:color w:val="494949"/>
+          <w:kern w:val="0"/>
+          <w:szCs w:val="21"/>
+        </w:rPr>
+        <w:tab/>
       </w:r>
       <w:r>
         <w:rPr>
@@ -7209,22 +6529,230 @@
           <w:kern w:val="0"/>
           <w:szCs w:val="21"/>
         </w:rPr>
-        <w:t>系统开发人员20人左右。</w:t>
+        <w:t>Microsoft办公软件</w:t>
+      </w:r>
+      <w:r>
+        <w:rPr>
+          <w:rFonts w:ascii="宋体" w:eastAsia="宋体" w:hAnsi="宋体" w:cs="宋体" w:hint="eastAsia"/>
+          <w:color w:val="494949"/>
+          <w:kern w:val="0"/>
+          <w:szCs w:val="21"/>
+        </w:rPr>
+        <w:t>：</w:t>
+      </w:r>
+      <w:r>
+        <w:rPr>
+          <w:rFonts w:ascii="宋体" w:eastAsia="宋体" w:hAnsi="宋体" w:cs="宋体" w:hint="eastAsia"/>
+          <w:color w:val="494949"/>
+          <w:kern w:val="0"/>
+          <w:szCs w:val="21"/>
+        </w:rPr>
+        <w:t xml:space="preserve"> 600元</w:t>
+      </w:r>
+    </w:p>
+    <w:p>
+      <w:pPr>
+        <w:rPr>
+          <w:rFonts w:ascii="宋体" w:eastAsia="宋体" w:hAnsi="宋体" w:cs="宋体"/>
+          <w:color w:val="494949"/>
+          <w:kern w:val="0"/>
+          <w:szCs w:val="21"/>
+        </w:rPr>
+      </w:pPr>
+      <w:r>
+        <w:rPr>
+          <w:rFonts w:ascii="宋体" w:eastAsia="宋体" w:hAnsi="宋体" w:cs="宋体"/>
+          <w:color w:val="494949"/>
+          <w:kern w:val="0"/>
+          <w:szCs w:val="21"/>
+        </w:rPr>
+        <w:tab/>
+      </w:r>
+      <w:r>
+        <w:rPr>
+          <w:rFonts w:ascii="宋体" w:eastAsia="宋体" w:hAnsi="宋体" w:cs="宋体"/>
+          <w:color w:val="494949"/>
+          <w:kern w:val="0"/>
+          <w:szCs w:val="21"/>
+        </w:rPr>
+        <w:tab/>
+      </w:r>
+      <w:r>
+        <w:rPr>
+          <w:rFonts w:ascii="宋体" w:eastAsia="宋体" w:hAnsi="宋体" w:cs="宋体" w:hint="eastAsia"/>
+          <w:color w:val="494949"/>
+          <w:kern w:val="0"/>
+          <w:szCs w:val="21"/>
+        </w:rPr>
+        <w:t>服务器和域名的申请：</w:t>
+      </w:r>
+      <w:r>
+        <w:rPr>
+          <w:rFonts w:ascii="宋体" w:eastAsia="宋体" w:hAnsi="宋体" w:cs="宋体" w:hint="eastAsia"/>
+          <w:color w:val="494949"/>
+          <w:kern w:val="0"/>
+          <w:szCs w:val="21"/>
+        </w:rPr>
+        <w:t>3</w:t>
+      </w:r>
+      <w:r>
+        <w:rPr>
+          <w:rFonts w:ascii="宋体" w:eastAsia="宋体" w:hAnsi="宋体" w:cs="宋体" w:hint="eastAsia"/>
+          <w:color w:val="494949"/>
+          <w:kern w:val="0"/>
+          <w:szCs w:val="21"/>
+        </w:rPr>
+        <w:t>00元</w:t>
+      </w:r>
+    </w:p>
+    <w:p>
+      <w:pPr>
+        <w:widowControl/>
+        <w:shd w:val="clear" w:color="auto" w:fill="FEFEFE"/>
+        <w:spacing w:line="315" w:lineRule="atLeast"/>
+        <w:ind w:firstLine="420"/>
+        <w:jc w:val="left"/>
+        <w:rPr>
+          <w:rFonts w:ascii="宋体" w:eastAsia="宋体" w:hAnsi="宋体" w:cs="宋体"/>
+          <w:color w:val="494949"/>
+          <w:kern w:val="0"/>
+          <w:szCs w:val="21"/>
+        </w:rPr>
+      </w:pPr>
+      <w:r>
+        <w:rPr>
+          <w:rFonts w:ascii="宋体" w:eastAsia="宋体" w:hAnsi="宋体" w:cs="宋体"/>
+          <w:color w:val="494949"/>
+          <w:kern w:val="0"/>
+          <w:szCs w:val="21"/>
+        </w:rPr>
+        <w:tab/>
+      </w:r>
+      <w:r>
+        <w:rPr>
+          <w:rFonts w:ascii="宋体" w:eastAsia="宋体" w:hAnsi="宋体" w:cs="宋体" w:hint="eastAsia"/>
+          <w:color w:val="494949"/>
+          <w:kern w:val="0"/>
+          <w:szCs w:val="21"/>
+        </w:rPr>
+        <w:t>操作系统：Windows</w:t>
+      </w:r>
+      <w:r>
+        <w:rPr>
+          <w:rFonts w:ascii="宋体" w:eastAsia="宋体" w:hAnsi="宋体" w:cs="宋体"/>
+          <w:color w:val="494949"/>
+          <w:kern w:val="0"/>
+          <w:szCs w:val="21"/>
+        </w:rPr>
+        <w:t xml:space="preserve">10  </w:t>
+      </w:r>
+      <w:r>
+        <w:rPr>
+          <w:rFonts w:ascii="宋体" w:eastAsia="宋体" w:hAnsi="宋体" w:cs="宋体" w:hint="eastAsia"/>
+          <w:color w:val="494949"/>
+          <w:kern w:val="0"/>
+          <w:szCs w:val="21"/>
+        </w:rPr>
+        <w:t>600元</w:t>
+      </w:r>
+    </w:p>
+    <w:p>
+      <w:pPr>
+        <w:widowControl/>
+        <w:shd w:val="clear" w:color="auto" w:fill="FEFEFE"/>
+        <w:spacing w:line="315" w:lineRule="atLeast"/>
+        <w:ind w:firstLine="420"/>
+        <w:jc w:val="left"/>
+        <w:rPr>
+          <w:rFonts w:ascii="宋体" w:eastAsia="宋体" w:hAnsi="宋体" w:cs="宋体"/>
+          <w:color w:val="494949"/>
+          <w:kern w:val="0"/>
+          <w:szCs w:val="21"/>
+        </w:rPr>
+      </w:pPr>
+      <w:r>
+        <w:rPr>
+          <w:rFonts w:ascii="宋体" w:eastAsia="宋体" w:hAnsi="宋体" w:cs="宋体"/>
+          <w:color w:val="494949"/>
+          <w:kern w:val="0"/>
+          <w:szCs w:val="21"/>
+        </w:rPr>
+        <w:tab/>
+      </w:r>
+      <w:r>
+        <w:rPr>
+          <w:rFonts w:ascii="宋体" w:eastAsia="宋体" w:hAnsi="宋体" w:cs="宋体" w:hint="eastAsia"/>
+          <w:color w:val="494949"/>
+          <w:kern w:val="0"/>
+          <w:szCs w:val="21"/>
+        </w:rPr>
+        <w:t>四个月</w:t>
+      </w:r>
+      <w:r>
+        <w:rPr>
+          <w:rFonts w:ascii="宋体" w:eastAsia="宋体" w:hAnsi="宋体" w:cs="宋体" w:hint="eastAsia"/>
+          <w:color w:val="494949"/>
+          <w:kern w:val="0"/>
+          <w:szCs w:val="21"/>
+        </w:rPr>
+        <w:t>工资（包括五险一金）：50000元</w:t>
+      </w:r>
+    </w:p>
+    <w:p>
+      <w:pPr>
+        <w:widowControl/>
+        <w:shd w:val="clear" w:color="auto" w:fill="FEFEFE"/>
+        <w:spacing w:line="315" w:lineRule="atLeast"/>
+        <w:ind w:firstLine="420"/>
+        <w:jc w:val="left"/>
+        <w:rPr>
+          <w:rFonts w:ascii="宋体" w:eastAsia="宋体" w:hAnsi="宋体" w:cs="宋体"/>
+          <w:color w:val="494949"/>
+          <w:kern w:val="0"/>
+          <w:szCs w:val="21"/>
+        </w:rPr>
+      </w:pPr>
+      <w:r>
+        <w:rPr>
+          <w:rFonts w:ascii="宋体" w:eastAsia="宋体" w:hAnsi="宋体" w:cs="宋体"/>
+          <w:color w:val="494949"/>
+          <w:kern w:val="0"/>
+          <w:szCs w:val="21"/>
+        </w:rPr>
+        <w:tab/>
+      </w:r>
+      <w:r>
+        <w:rPr>
+          <w:rFonts w:ascii="宋体" w:eastAsia="宋体" w:hAnsi="宋体" w:cs="宋体" w:hint="eastAsia"/>
+          <w:color w:val="494949"/>
+          <w:kern w:val="0"/>
+          <w:szCs w:val="21"/>
+        </w:rPr>
+        <w:t>四个月</w:t>
+      </w:r>
+      <w:r>
+        <w:rPr>
+          <w:rFonts w:ascii="宋体" w:eastAsia="宋体" w:hAnsi="宋体" w:cs="宋体" w:hint="eastAsia"/>
+          <w:color w:val="494949"/>
+          <w:kern w:val="0"/>
+          <w:szCs w:val="21"/>
+        </w:rPr>
+        <w:t>伙食费：16000元</w:t>
       </w:r>
     </w:p>
     <w:p>
       <w:pPr>
         <w:pStyle w:val="2"/>
       </w:pPr>
-      <w:bookmarkStart w:id="16" w:name="_Toc511589896"/>
-      <w:r>
-        <w:t>3.5</w:t>
+      <w:bookmarkStart w:id="16" w:name="_Toc511589895"/>
+      <w:r>
+        <w:t>3.4</w:t>
       </w:r>
       <w:r>
         <w:rPr>
           <w:rFonts w:hint="eastAsia"/>
         </w:rPr>
-        <w:t>设备</w:t>
+        <w:t>人员</w:t>
       </w:r>
       <w:bookmarkEnd w:id="16"/>
     </w:p>
@@ -7237,6 +6765,7 @@
         <w:jc w:val="left"/>
         <w:rPr>
           <w:rFonts w:ascii="宋体" w:eastAsia="宋体" w:hAnsi="宋体" w:cs="宋体"/>
+          <w:color w:val="494949"/>
           <w:kern w:val="0"/>
           <w:szCs w:val="21"/>
         </w:rPr>
@@ -7248,7 +6777,7 @@
           <w:kern w:val="0"/>
           <w:szCs w:val="21"/>
         </w:rPr>
-        <w:t>现有系统运行在个人</w:t>
+        <w:t>现</w:t>
       </w:r>
       <w:r>
         <w:rPr>
@@ -7257,7 +6786,7 @@
           <w:kern w:val="0"/>
           <w:szCs w:val="21"/>
         </w:rPr>
-        <w:t>手</w:t>
+        <w:t>有丰富</w:t>
       </w:r>
       <w:r>
         <w:rPr>
@@ -7266,58 +6795,24 @@
           <w:kern w:val="0"/>
           <w:szCs w:val="21"/>
         </w:rPr>
-        <w:t>机上。</w:t>
+        <w:t>系统开发人员20人左右。</w:t>
       </w:r>
     </w:p>
     <w:p>
       <w:pPr>
         <w:pStyle w:val="2"/>
       </w:pPr>
-      <w:bookmarkStart w:id="17" w:name="_Toc511589897"/>
-      <w:r>
-        <w:rPr>
-          <w:rFonts w:cs="Arial"/>
-        </w:rPr>
-        <w:t>3.6</w:t>
+      <w:bookmarkStart w:id="17" w:name="_Toc511589896"/>
+      <w:r>
+        <w:t>3.5</w:t>
       </w:r>
       <w:r>
         <w:rPr>
           <w:rFonts w:hint="eastAsia"/>
         </w:rPr>
-        <w:t>局限性</w:t>
+        <w:t>设备</w:t>
       </w:r>
       <w:bookmarkEnd w:id="17"/>
-    </w:p>
-    <w:p>
-      <w:pPr>
-        <w:widowControl/>
-        <w:shd w:val="clear" w:color="auto" w:fill="FEFEFE"/>
-        <w:spacing w:line="315" w:lineRule="atLeast"/>
-        <w:jc w:val="left"/>
-        <w:rPr>
-          <w:rFonts w:ascii="宋体" w:eastAsia="宋体" w:hAnsi="宋体" w:cs="宋体"/>
-          <w:kern w:val="0"/>
-          <w:szCs w:val="21"/>
-        </w:rPr>
-      </w:pPr>
-      <w:r>
-        <w:rPr>
-          <w:rFonts w:ascii="宋体" w:eastAsia="宋体" w:hAnsi="宋体" w:cs="宋体" w:hint="eastAsia"/>
-          <w:color w:val="000000" w:themeColor="text1"/>
-          <w:kern w:val="0"/>
-          <w:szCs w:val="21"/>
-        </w:rPr>
-        <w:lastRenderedPageBreak/>
-        <w:t>用户不常打开该软件导致消息分发不及时，</w:t>
-      </w:r>
-      <w:r>
-        <w:rPr>
-          <w:rFonts w:ascii="宋体" w:eastAsia="宋体" w:hAnsi="宋体" w:cs="宋体" w:hint="eastAsia"/>
-          <w:kern w:val="0"/>
-          <w:szCs w:val="21"/>
-        </w:rPr>
-        <w:t>现有系统复杂且用户之间关系过于杂乱，功能过多，不利于使用。</w:t>
-      </w:r>
     </w:p>
     <w:p>
       <w:pPr>
@@ -7328,37 +6823,54 @@
         <w:jc w:val="left"/>
         <w:rPr>
           <w:rFonts w:ascii="宋体" w:eastAsia="宋体" w:hAnsi="宋体" w:cs="宋体"/>
-          <w:color w:val="000000" w:themeColor="text1"/>
           <w:kern w:val="0"/>
           <w:szCs w:val="21"/>
         </w:rPr>
       </w:pPr>
       <w:r>
         <w:rPr>
-          <w:rFonts w:ascii="宋体" w:eastAsia="宋体" w:hAnsi="宋体" w:cs="宋体"/>
-          <w:color w:val="000000" w:themeColor="text1"/>
-          <w:kern w:val="0"/>
-          <w:szCs w:val="21"/>
-        </w:rPr>
-        <w:t xml:space="preserve"> </w:t>
+          <w:rFonts w:ascii="宋体" w:eastAsia="宋体" w:hAnsi="宋体" w:cs="宋体" w:hint="eastAsia"/>
+          <w:color w:val="494949"/>
+          <w:kern w:val="0"/>
+          <w:szCs w:val="21"/>
+        </w:rPr>
+        <w:t>现有系统运行在个人</w:t>
+      </w:r>
+      <w:r>
+        <w:rPr>
+          <w:rFonts w:ascii="宋体" w:eastAsia="宋体" w:hAnsi="宋体" w:cs="宋体" w:hint="eastAsia"/>
+          <w:color w:val="494949"/>
+          <w:kern w:val="0"/>
+          <w:szCs w:val="21"/>
+        </w:rPr>
+        <w:t>手</w:t>
+      </w:r>
+      <w:r>
+        <w:rPr>
+          <w:rFonts w:ascii="宋体" w:eastAsia="宋体" w:hAnsi="宋体" w:cs="宋体" w:hint="eastAsia"/>
+          <w:color w:val="494949"/>
+          <w:kern w:val="0"/>
+          <w:szCs w:val="21"/>
+        </w:rPr>
+        <w:t>机上。</w:t>
       </w:r>
     </w:p>
     <w:p>
       <w:pPr>
-        <w:pStyle w:val="1"/>
+        <w:pStyle w:val="2"/>
       </w:pPr>
-      <w:bookmarkStart w:id="18" w:name="_Toc511589898"/>
-      <w:r>
-        <w:rPr>
-          <w:rFonts w:cs="Times New Roman"/>
-        </w:rPr>
-        <w:t>4</w:t>
+      <w:bookmarkStart w:id="18" w:name="_Toc511589897"/>
+      <w:r>
+        <w:rPr>
+          <w:rFonts w:cs="Arial"/>
+        </w:rPr>
+        <w:t>3.6</w:t>
       </w:r>
       <w:r>
         <w:rPr>
           <w:rFonts w:hint="eastAsia"/>
         </w:rPr>
-        <w:t>所建议的系统</w:t>
+        <w:t>局限性</w:t>
       </w:r>
       <w:bookmarkEnd w:id="18"/>
     </w:p>
@@ -7370,6 +6882,80 @@
         <w:jc w:val="left"/>
         <w:rPr>
           <w:rFonts w:ascii="宋体" w:eastAsia="宋体" w:hAnsi="宋体" w:cs="宋体"/>
+          <w:kern w:val="0"/>
+          <w:szCs w:val="21"/>
+        </w:rPr>
+      </w:pPr>
+      <w:r>
+        <w:rPr>
+          <w:rFonts w:ascii="宋体" w:eastAsia="宋体" w:hAnsi="宋体" w:cs="宋体" w:hint="eastAsia"/>
+          <w:color w:val="000000" w:themeColor="text1"/>
+          <w:kern w:val="0"/>
+          <w:szCs w:val="21"/>
+        </w:rPr>
+        <w:lastRenderedPageBreak/>
+        <w:t>用户不常打开该软件导致消息分发不及时，</w:t>
+      </w:r>
+      <w:r>
+        <w:rPr>
+          <w:rFonts w:ascii="宋体" w:eastAsia="宋体" w:hAnsi="宋体" w:cs="宋体" w:hint="eastAsia"/>
+          <w:kern w:val="0"/>
+          <w:szCs w:val="21"/>
+        </w:rPr>
+        <w:t>现有系统复杂且用户之间关系过于杂乱，功能过多，不利于使用。</w:t>
+      </w:r>
+    </w:p>
+    <w:p>
+      <w:pPr>
+        <w:widowControl/>
+        <w:shd w:val="clear" w:color="auto" w:fill="FEFEFE"/>
+        <w:spacing w:line="315" w:lineRule="atLeast"/>
+        <w:ind w:firstLine="420"/>
+        <w:jc w:val="left"/>
+        <w:rPr>
+          <w:rFonts w:ascii="宋体" w:eastAsia="宋体" w:hAnsi="宋体" w:cs="宋体"/>
+          <w:color w:val="000000" w:themeColor="text1"/>
+          <w:kern w:val="0"/>
+          <w:szCs w:val="21"/>
+        </w:rPr>
+      </w:pPr>
+      <w:r>
+        <w:rPr>
+          <w:rFonts w:ascii="宋体" w:eastAsia="宋体" w:hAnsi="宋体" w:cs="宋体"/>
+          <w:color w:val="000000" w:themeColor="text1"/>
+          <w:kern w:val="0"/>
+          <w:szCs w:val="21"/>
+        </w:rPr>
+        <w:t xml:space="preserve"> </w:t>
+      </w:r>
+    </w:p>
+    <w:p>
+      <w:pPr>
+        <w:pStyle w:val="1"/>
+      </w:pPr>
+      <w:bookmarkStart w:id="19" w:name="_Toc511589898"/>
+      <w:r>
+        <w:rPr>
+          <w:rFonts w:cs="Times New Roman"/>
+        </w:rPr>
+        <w:t>4</w:t>
+      </w:r>
+      <w:r>
+        <w:rPr>
+          <w:rFonts w:hint="eastAsia"/>
+        </w:rPr>
+        <w:t>所建议的系统</w:t>
+      </w:r>
+      <w:bookmarkEnd w:id="19"/>
+    </w:p>
+    <w:p>
+      <w:pPr>
+        <w:widowControl/>
+        <w:shd w:val="clear" w:color="auto" w:fill="FEFEFE"/>
+        <w:spacing w:line="315" w:lineRule="atLeast"/>
+        <w:jc w:val="left"/>
+        <w:rPr>
+          <w:rFonts w:ascii="宋体" w:eastAsia="宋体" w:hAnsi="宋体" w:cs="宋体"/>
           <w:color w:val="FF0000"/>
           <w:kern w:val="0"/>
           <w:szCs w:val="21"/>
@@ -7380,7 +6966,7 @@
       <w:pPr>
         <w:pStyle w:val="2"/>
       </w:pPr>
-      <w:bookmarkStart w:id="19" w:name="_Toc511589899"/>
+      <w:bookmarkStart w:id="20" w:name="_Toc511589899"/>
       <w:r>
         <w:rPr>
           <w:rFonts w:cs="Arial"/>
@@ -7393,7 +6979,7 @@
         </w:rPr>
         <w:t>对所建议系统的说明</w:t>
       </w:r>
-      <w:bookmarkEnd w:id="19"/>
+      <w:bookmarkEnd w:id="20"/>
     </w:p>
     <w:p>
       <w:pPr>
@@ -7411,21 +6997,7 @@
         <w:rPr>
           <w:rFonts w:ascii="宋体" w:eastAsia="宋体" w:hAnsi="宋体" w:hint="eastAsia"/>
         </w:rPr>
-        <w:t>这个系统没有经济效益，不能收回成本，但可以得到知识，熟悉</w:t>
-      </w:r>
-      <w:proofErr w:type="gramStart"/>
-      <w:r>
-        <w:rPr>
-          <w:rFonts w:ascii="宋体" w:eastAsia="宋体" w:hAnsi="宋体" w:hint="eastAsia"/>
-        </w:rPr>
-        <w:t>做项目</w:t>
-      </w:r>
-      <w:proofErr w:type="gramEnd"/>
-      <w:r>
-        <w:rPr>
-          <w:rFonts w:ascii="宋体" w:eastAsia="宋体" w:hAnsi="宋体" w:hint="eastAsia"/>
-        </w:rPr>
-        <w:t>的过程；现有的技术能够完成系统的基本功能，但做起来还有一定的技术困难，开发这个小程序，只是借鉴前人的开发模式，做出有个人特色的实用小程序，仅供平时生活学习用。</w:t>
+        <w:t>这个系统没有经济效益，不能收回成本，但可以得到知识，熟悉做项目的过程；现有的技术能够完成系统的基本功能，但做起来还有一定的技术困难，开发这个小程序，只是借鉴前人的开发模式，做出有个人特色的实用小程序，仅供平时生活学习用。</w:t>
       </w:r>
     </w:p>
     <w:p>
@@ -7444,56 +7016,26 @@
         <w:rPr>
           <w:rFonts w:ascii="宋体" w:eastAsia="宋体" w:hAnsi="宋体" w:hint="eastAsia"/>
         </w:rPr>
-        <w:t>系统分成前后端，前端</w:t>
-      </w:r>
-      <w:proofErr w:type="gramStart"/>
+        <w:t>系统分成前后端，前端是微信小程序的开发，小程序基于</w:t>
+      </w:r>
+      <w:r>
+        <w:rPr>
+          <w:rFonts w:ascii="宋体" w:eastAsia="宋体" w:hAnsi="宋体"/>
+        </w:rPr>
+        <w:t>html5</w:t>
+      </w:r>
       <w:r>
         <w:rPr>
           <w:rFonts w:ascii="宋体" w:eastAsia="宋体" w:hAnsi="宋体" w:hint="eastAsia"/>
         </w:rPr>
-        <w:t>是微信小</w:t>
-      </w:r>
-      <w:proofErr w:type="gramEnd"/>
-      <w:r>
-        <w:rPr>
-          <w:rFonts w:ascii="宋体" w:eastAsia="宋体" w:hAnsi="宋体" w:hint="eastAsia"/>
-        </w:rPr>
-        <w:t>程序的开发，小程序基于</w:t>
+        <w:t>，可以找到很多的入门材料，而且微信官方的</w:t>
       </w:r>
       <w:r>
         <w:rPr>
           <w:rFonts w:ascii="宋体" w:eastAsia="宋体" w:hAnsi="宋体"/>
         </w:rPr>
-        <w:t>html5</w:t>
-      </w:r>
-      <w:r>
-        <w:rPr>
-          <w:rFonts w:ascii="宋体" w:eastAsia="宋体" w:hAnsi="宋体" w:hint="eastAsia"/>
-        </w:rPr>
-        <w:t>，可以找到很多的入门材料，而且</w:t>
-      </w:r>
-      <w:proofErr w:type="gramStart"/>
-      <w:r>
-        <w:rPr>
-          <w:rFonts w:ascii="宋体" w:eastAsia="宋体" w:hAnsi="宋体" w:hint="eastAsia"/>
-        </w:rPr>
-        <w:t>微信官方</w:t>
-      </w:r>
-      <w:proofErr w:type="gramEnd"/>
-      <w:r>
-        <w:rPr>
-          <w:rFonts w:ascii="宋体" w:eastAsia="宋体" w:hAnsi="宋体" w:hint="eastAsia"/>
-        </w:rPr>
-        <w:t>的</w:t>
-      </w:r>
-      <w:proofErr w:type="spellStart"/>
-      <w:r>
-        <w:rPr>
-          <w:rFonts w:ascii="宋体" w:eastAsia="宋体" w:hAnsi="宋体"/>
-        </w:rPr>
         <w:t>api</w:t>
       </w:r>
-      <w:proofErr w:type="spellEnd"/>
       <w:r>
         <w:rPr>
           <w:rFonts w:ascii="宋体" w:eastAsia="宋体" w:hAnsi="宋体" w:hint="eastAsia"/>
@@ -7519,28 +7061,24 @@
         </w:rPr>
         <w:t>系统的后端上运行</w:t>
       </w:r>
-      <w:proofErr w:type="spellStart"/>
       <w:r>
         <w:rPr>
           <w:rFonts w:ascii="宋体" w:eastAsia="宋体" w:hAnsi="宋体"/>
         </w:rPr>
         <w:t>nodejs</w:t>
       </w:r>
-      <w:proofErr w:type="spellEnd"/>
       <w:r>
         <w:rPr>
           <w:rFonts w:ascii="宋体" w:eastAsia="宋体" w:hAnsi="宋体" w:hint="eastAsia"/>
         </w:rPr>
         <w:t>，</w:t>
       </w:r>
-      <w:proofErr w:type="spellStart"/>
       <w:r>
         <w:rPr>
           <w:rFonts w:ascii="宋体" w:eastAsia="宋体" w:hAnsi="宋体"/>
         </w:rPr>
         <w:t>nginx</w:t>
       </w:r>
-      <w:proofErr w:type="spellEnd"/>
       <w:r>
         <w:rPr>
           <w:rFonts w:ascii="宋体" w:eastAsia="宋体" w:hAnsi="宋体" w:hint="eastAsia"/>
@@ -7557,78 +7095,26 @@
         <w:rPr>
           <w:rFonts w:ascii="宋体" w:eastAsia="宋体" w:hAnsi="宋体" w:hint="eastAsia"/>
         </w:rPr>
-        <w:t>，使用</w:t>
-      </w:r>
-      <w:proofErr w:type="gramStart"/>
+        <w:t>，使用腾讯云作为云主机的提供商，因为微信也是腾讯的所以腾讯云有专门给小程序使用的云主机，这可以减少环境调试难度。并且微信</w:t>
+      </w:r>
+      <w:r>
+        <w:rPr>
+          <w:rFonts w:ascii="宋体" w:eastAsia="宋体" w:hAnsi="宋体"/>
+        </w:rPr>
+        <w:t>app</w:t>
+      </w:r>
       <w:r>
         <w:rPr>
           <w:rFonts w:ascii="宋体" w:eastAsia="宋体" w:hAnsi="宋体" w:hint="eastAsia"/>
         </w:rPr>
-        <w:t>腾讯云</w:t>
-      </w:r>
-      <w:proofErr w:type="gramEnd"/>
-      <w:r>
-        <w:rPr>
-          <w:rFonts w:ascii="宋体" w:eastAsia="宋体" w:hAnsi="宋体" w:hint="eastAsia"/>
-        </w:rPr>
-        <w:t>作为云主机的提供商，因为</w:t>
-      </w:r>
-      <w:proofErr w:type="gramStart"/>
-      <w:r>
-        <w:rPr>
-          <w:rFonts w:ascii="宋体" w:eastAsia="宋体" w:hAnsi="宋体" w:hint="eastAsia"/>
-        </w:rPr>
-        <w:t>微信也是腾讯</w:t>
-      </w:r>
-      <w:proofErr w:type="gramEnd"/>
-      <w:r>
-        <w:rPr>
-          <w:rFonts w:ascii="宋体" w:eastAsia="宋体" w:hAnsi="宋体" w:hint="eastAsia"/>
-        </w:rPr>
-        <w:t>的所以</w:t>
-      </w:r>
-      <w:proofErr w:type="gramStart"/>
-      <w:r>
-        <w:rPr>
-          <w:rFonts w:ascii="宋体" w:eastAsia="宋体" w:hAnsi="宋体" w:hint="eastAsia"/>
-        </w:rPr>
-        <w:t>腾讯云</w:t>
-      </w:r>
-      <w:proofErr w:type="gramEnd"/>
-      <w:r>
-        <w:rPr>
-          <w:rFonts w:ascii="宋体" w:eastAsia="宋体" w:hAnsi="宋体" w:hint="eastAsia"/>
-        </w:rPr>
-        <w:t>有专门给小程序使用的云主机，这可以减少环境调试难度。</w:t>
-      </w:r>
-      <w:proofErr w:type="gramStart"/>
-      <w:r>
-        <w:rPr>
-          <w:rFonts w:ascii="宋体" w:eastAsia="宋体" w:hAnsi="宋体" w:hint="eastAsia"/>
-        </w:rPr>
-        <w:t>并且微信</w:t>
-      </w:r>
-      <w:proofErr w:type="gramEnd"/>
+        <w:t>的高度封装好的</w:t>
+      </w:r>
       <w:r>
         <w:rPr>
           <w:rFonts w:ascii="宋体" w:eastAsia="宋体" w:hAnsi="宋体"/>
         </w:rPr>
-        <w:t>app</w:t>
-      </w:r>
-      <w:r>
-        <w:rPr>
-          <w:rFonts w:ascii="宋体" w:eastAsia="宋体" w:hAnsi="宋体" w:hint="eastAsia"/>
-        </w:rPr>
-        <w:t>的高度封装好的</w:t>
-      </w:r>
-      <w:proofErr w:type="spellStart"/>
-      <w:r>
-        <w:rPr>
-          <w:rFonts w:ascii="宋体" w:eastAsia="宋体" w:hAnsi="宋体"/>
-        </w:rPr>
         <w:t>api</w:t>
       </w:r>
-      <w:proofErr w:type="spellEnd"/>
       <w:r>
         <w:rPr>
           <w:rFonts w:ascii="宋体" w:eastAsia="宋体" w:hAnsi="宋体" w:hint="eastAsia"/>
@@ -7652,61 +7138,19 @@
         <w:rPr>
           <w:rFonts w:ascii="宋体" w:eastAsia="宋体" w:hAnsi="宋体" w:hint="eastAsia"/>
         </w:rPr>
-        <w:t>最后</w:t>
-      </w:r>
-      <w:proofErr w:type="gramStart"/>
+        <w:t>最后是微信机器人的使用，微信机器人是用</w:t>
+      </w:r>
+      <w:r>
+        <w:rPr>
+          <w:rFonts w:ascii="宋体" w:eastAsia="宋体" w:hAnsi="宋体"/>
+        </w:rPr>
+        <w:t>python</w:t>
+      </w:r>
       <w:r>
         <w:rPr>
           <w:rFonts w:ascii="宋体" w:eastAsia="宋体" w:hAnsi="宋体" w:hint="eastAsia"/>
         </w:rPr>
-        <w:t>是微信机器人</w:t>
-      </w:r>
-      <w:proofErr w:type="gramEnd"/>
-      <w:r>
-        <w:rPr>
-          <w:rFonts w:ascii="宋体" w:eastAsia="宋体" w:hAnsi="宋体" w:hint="eastAsia"/>
-        </w:rPr>
-        <w:t>的使用，</w:t>
-      </w:r>
-      <w:proofErr w:type="gramStart"/>
-      <w:r>
-        <w:rPr>
-          <w:rFonts w:ascii="宋体" w:eastAsia="宋体" w:hAnsi="宋体" w:hint="eastAsia"/>
-        </w:rPr>
-        <w:t>微信机器人</w:t>
-      </w:r>
-      <w:proofErr w:type="gramEnd"/>
-      <w:r>
-        <w:rPr>
-          <w:rFonts w:ascii="宋体" w:eastAsia="宋体" w:hAnsi="宋体" w:hint="eastAsia"/>
-        </w:rPr>
-        <w:t>是用</w:t>
-      </w:r>
-      <w:r>
-        <w:rPr>
-          <w:rFonts w:ascii="宋体" w:eastAsia="宋体" w:hAnsi="宋体"/>
-        </w:rPr>
-        <w:t>python</w:t>
-      </w:r>
-      <w:r>
-        <w:rPr>
-          <w:rFonts w:ascii="宋体" w:eastAsia="宋体" w:hAnsi="宋体" w:hint="eastAsia"/>
-        </w:rPr>
-        <w:t>写的，我们会尽快将</w:t>
-      </w:r>
-      <w:proofErr w:type="gramStart"/>
-      <w:r>
-        <w:rPr>
-          <w:rFonts w:ascii="宋体" w:eastAsia="宋体" w:hAnsi="宋体" w:hint="eastAsia"/>
-        </w:rPr>
-        <w:t>与微信机器人</w:t>
-      </w:r>
-      <w:proofErr w:type="gramEnd"/>
-      <w:r>
-        <w:rPr>
-          <w:rFonts w:ascii="宋体" w:eastAsia="宋体" w:hAnsi="宋体" w:hint="eastAsia"/>
-        </w:rPr>
-        <w:t>有关的</w:t>
+        <w:t>写的，我们会尽快将与微信机器人有关的</w:t>
       </w:r>
       <w:r>
         <w:rPr>
@@ -7731,7 +7175,7 @@
       <w:pPr>
         <w:pStyle w:val="2"/>
       </w:pPr>
-      <w:bookmarkStart w:id="20" w:name="_Toc511589900"/>
+      <w:bookmarkStart w:id="21" w:name="_Toc511589900"/>
       <w:r>
         <w:rPr>
           <w:rFonts w:cs="Arial"/>
@@ -7744,7 +7188,7 @@
         </w:rPr>
         <w:t>处理流程和数据流程</w:t>
       </w:r>
-      <w:bookmarkEnd w:id="20"/>
+      <w:bookmarkEnd w:id="21"/>
     </w:p>
     <w:p>
       <w:pPr>
@@ -7787,7 +7231,7 @@
                     </pic:cNvPicPr>
                   </pic:nvPicPr>
                   <pic:blipFill>
-                    <a:blip r:embed="rId8">
+                    <a:blip r:embed="rId10">
                       <a:extLst>
                         <a:ext uri="{28A0092B-C50C-407E-A947-70E740481C1C}">
                           <a14:useLocalDpi xmlns:a14="http://schemas.microsoft.com/office/drawing/2010/main" val="0"/>
@@ -7823,7 +7267,7 @@
       <w:pPr>
         <w:pStyle w:val="2"/>
       </w:pPr>
-      <w:bookmarkStart w:id="21" w:name="_Toc511589901"/>
+      <w:bookmarkStart w:id="22" w:name="_Toc511589901"/>
       <w:r>
         <w:rPr>
           <w:rFonts w:cs="Arial"/>
@@ -7836,7 +7280,7 @@
         </w:rPr>
         <w:t>改进之处</w:t>
       </w:r>
-      <w:bookmarkEnd w:id="21"/>
+      <w:bookmarkEnd w:id="22"/>
     </w:p>
     <w:p>
       <w:pPr>
@@ -7858,27 +7302,7 @@
           <w:kern w:val="0"/>
           <w:szCs w:val="21"/>
         </w:rPr>
-        <w:t>使得班干部在分发消息上更加快捷，使得同学们能够更高效准确地接收到消息。减少了消息发送不及时和消息未被准确接收而产生的多次询问的沟通成本和班干部管理的成本。简化功能，保留最常用部分，</w:t>
-      </w:r>
-      <w:proofErr w:type="gramStart"/>
-      <w:r>
-        <w:rPr>
-          <w:rFonts w:ascii="宋体" w:eastAsia="宋体" w:hAnsi="宋体" w:cs="宋体" w:hint="eastAsia"/>
-          <w:color w:val="494949"/>
-          <w:kern w:val="0"/>
-          <w:szCs w:val="21"/>
-        </w:rPr>
-        <w:t>通过微信可以</w:t>
-      </w:r>
-      <w:proofErr w:type="gramEnd"/>
-      <w:r>
-        <w:rPr>
-          <w:rFonts w:ascii="宋体" w:eastAsia="宋体" w:hAnsi="宋体" w:cs="宋体" w:hint="eastAsia"/>
-          <w:color w:val="494949"/>
-          <w:kern w:val="0"/>
-          <w:szCs w:val="21"/>
-        </w:rPr>
-        <w:t>使得消息分发及时，利于使用。</w:t>
+        <w:t>使得班干部在分发消息上更加快捷，使得同学们能够更高效准确地接收到消息。减少了消息发送不及时和消息未被准确接收而产生的多次询问的沟通成本和班干部管理的成本。简化功能，保留最常用部分，通过微信可以使得消息分发及时，利于使用。</w:t>
       </w:r>
     </w:p>
     <w:p>
@@ -7900,7 +7324,7 @@
       <w:pPr>
         <w:pStyle w:val="2"/>
       </w:pPr>
-      <w:bookmarkStart w:id="22" w:name="_Toc511589902"/>
+      <w:bookmarkStart w:id="23" w:name="_Toc511589902"/>
       <w:r>
         <w:lastRenderedPageBreak/>
         <w:t>4.4</w:t>
@@ -7910,48 +7334,6 @@
           <w:rFonts w:hint="eastAsia"/>
         </w:rPr>
         <w:t>影响</w:t>
-      </w:r>
-      <w:bookmarkEnd w:id="22"/>
-    </w:p>
-    <w:p>
-      <w:pPr>
-        <w:widowControl/>
-        <w:shd w:val="clear" w:color="auto" w:fill="FEFEFE"/>
-        <w:spacing w:line="315" w:lineRule="atLeast"/>
-        <w:jc w:val="left"/>
-        <w:rPr>
-          <w:rFonts w:ascii="宋体" w:eastAsia="宋体" w:hAnsi="宋体" w:cs="宋体"/>
-          <w:color w:val="494949"/>
-          <w:kern w:val="0"/>
-          <w:szCs w:val="21"/>
-        </w:rPr>
-      </w:pPr>
-      <w:r>
-        <w:rPr>
-          <w:rFonts w:ascii="宋体" w:eastAsia="宋体" w:hAnsi="宋体" w:cs="宋体" w:hint="eastAsia"/>
-          <w:color w:val="494949"/>
-          <w:kern w:val="0"/>
-          <w:szCs w:val="21"/>
-        </w:rPr>
-        <w:t>同学们能够更高效准确地接收到消息。减少了消息发送不及时和消息未被准确接收而产生的多次询问的沟通成本和班干部管理的成本。</w:t>
-      </w:r>
-    </w:p>
-    <w:p>
-      <w:pPr>
-        <w:pStyle w:val="3"/>
-      </w:pPr>
-      <w:bookmarkStart w:id="23" w:name="_Toc511589903"/>
-      <w:r>
-        <w:rPr>
-          <w:rFonts w:cs="Times New Roman"/>
-        </w:rPr>
-        <w:t>4.4.1</w:t>
-      </w:r>
-      <w:r>
-        <w:rPr>
-          <w:rFonts w:hint="eastAsia"/>
-        </w:rPr>
-        <w:t>对设备的影响</w:t>
       </w:r>
       <w:bookmarkEnd w:id="23"/>
     </w:p>
@@ -7975,25 +7357,25 @@
           <w:kern w:val="0"/>
           <w:szCs w:val="21"/>
         </w:rPr>
-        <w:t>由于是小程序因此对设备无影响</w:t>
+        <w:t>同学们能够更高效准确地接收到消息。减少了消息发送不及时和消息未被准确接收而产生的多次询问的沟通成本和班干部管理的成本。</w:t>
       </w:r>
     </w:p>
     <w:p>
       <w:pPr>
         <w:pStyle w:val="3"/>
       </w:pPr>
-      <w:bookmarkStart w:id="24" w:name="_Toc511589904"/>
+      <w:bookmarkStart w:id="24" w:name="_Toc511589903"/>
       <w:r>
         <w:rPr>
           <w:rFonts w:cs="Times New Roman"/>
         </w:rPr>
-        <w:t>4.4.2</w:t>
+        <w:t>4.4.1</w:t>
       </w:r>
       <w:r>
         <w:rPr>
           <w:rFonts w:hint="eastAsia"/>
         </w:rPr>
-        <w:t>对软件的影响</w:t>
+        <w:t>对设备的影响</w:t>
       </w:r>
       <w:bookmarkEnd w:id="24"/>
     </w:p>
@@ -8017,6 +7399,48 @@
           <w:kern w:val="0"/>
           <w:szCs w:val="21"/>
         </w:rPr>
+        <w:t>由于是小程序因此对设备无影响</w:t>
+      </w:r>
+    </w:p>
+    <w:p>
+      <w:pPr>
+        <w:pStyle w:val="3"/>
+      </w:pPr>
+      <w:bookmarkStart w:id="25" w:name="_Toc511589904"/>
+      <w:r>
+        <w:rPr>
+          <w:rFonts w:cs="Times New Roman"/>
+        </w:rPr>
+        <w:t>4.4.2</w:t>
+      </w:r>
+      <w:r>
+        <w:rPr>
+          <w:rFonts w:hint="eastAsia"/>
+        </w:rPr>
+        <w:t>对软件的影响</w:t>
+      </w:r>
+      <w:bookmarkEnd w:id="25"/>
+    </w:p>
+    <w:p>
+      <w:pPr>
+        <w:widowControl/>
+        <w:shd w:val="clear" w:color="auto" w:fill="FEFEFE"/>
+        <w:spacing w:line="315" w:lineRule="atLeast"/>
+        <w:jc w:val="left"/>
+        <w:rPr>
+          <w:rFonts w:ascii="宋体" w:eastAsia="宋体" w:hAnsi="宋体" w:cs="宋体"/>
+          <w:color w:val="494949"/>
+          <w:kern w:val="0"/>
+          <w:szCs w:val="21"/>
+        </w:rPr>
+      </w:pPr>
+      <w:r>
+        <w:rPr>
+          <w:rFonts w:ascii="宋体" w:eastAsia="宋体" w:hAnsi="宋体" w:cs="宋体" w:hint="eastAsia"/>
+          <w:color w:val="494949"/>
+          <w:kern w:val="0"/>
+          <w:szCs w:val="21"/>
+        </w:rPr>
         <w:t>由于是小程序因此对软件无影响</w:t>
       </w:r>
     </w:p>
@@ -8039,7 +7463,7 @@
       <w:pPr>
         <w:pStyle w:val="3"/>
       </w:pPr>
-      <w:bookmarkStart w:id="25" w:name="_Toc511589905"/>
+      <w:bookmarkStart w:id="26" w:name="_Toc511589905"/>
       <w:r>
         <w:rPr>
           <w:rFonts w:cs="Times New Roman"/>
@@ -8051,57 +7475,6 @@
           <w:rFonts w:hint="eastAsia"/>
         </w:rPr>
         <w:t>对用户单位机构的影响</w:t>
-      </w:r>
-      <w:bookmarkEnd w:id="25"/>
-    </w:p>
-    <w:p>
-      <w:pPr>
-        <w:widowControl/>
-        <w:shd w:val="clear" w:color="auto" w:fill="FEFEFE"/>
-        <w:spacing w:line="315" w:lineRule="atLeast"/>
-        <w:jc w:val="left"/>
-        <w:rPr>
-          <w:rFonts w:ascii="宋体" w:eastAsia="宋体" w:hAnsi="宋体" w:cs="宋体"/>
-          <w:color w:val="494949"/>
-          <w:kern w:val="0"/>
-          <w:szCs w:val="21"/>
-        </w:rPr>
-      </w:pPr>
-      <w:r>
-        <w:rPr>
-          <w:rFonts w:ascii="宋体" w:eastAsia="宋体" w:hAnsi="宋体" w:cs="宋体" w:hint="eastAsia"/>
-          <w:color w:val="494949"/>
-          <w:kern w:val="0"/>
-          <w:szCs w:val="21"/>
-        </w:rPr>
-        <w:t>减少了消息发送不及时和消息未被准确接收而产生的多次询问的沟通成本和班干部管理的成本</w:t>
-      </w:r>
-      <w:r>
-        <w:rPr>
-          <w:rFonts w:ascii="宋体" w:eastAsia="宋体" w:hAnsi="宋体" w:cs="宋体" w:hint="eastAsia"/>
-          <w:color w:val="494949"/>
-          <w:kern w:val="0"/>
-          <w:szCs w:val="21"/>
-        </w:rPr>
-        <w:t>。</w:t>
-      </w:r>
-    </w:p>
-    <w:p>
-      <w:pPr>
-        <w:pStyle w:val="3"/>
-      </w:pPr>
-      <w:bookmarkStart w:id="26" w:name="_Toc511589906"/>
-      <w:r>
-        <w:rPr>
-          <w:rFonts w:cs="Times New Roman"/>
-        </w:rPr>
-        <w:t>4.4.4</w:t>
-      </w:r>
-      <w:r>
-        <w:rPr>
-          <w:rFonts w:hint="eastAsia"/>
-        </w:rPr>
-        <w:t>对系统运行过程的影响</w:t>
       </w:r>
       <w:bookmarkEnd w:id="26"/>
     </w:p>
@@ -8125,23 +7498,8 @@
           <w:kern w:val="0"/>
           <w:szCs w:val="21"/>
         </w:rPr>
-        <w:t>用户的操作规程：用户可通过小程序来个性化分发消息，不用再通过传统的聊天群</w:t>
-      </w:r>
-    </w:p>
-    <w:p>
-      <w:pPr>
-        <w:widowControl/>
-        <w:shd w:val="clear" w:color="auto" w:fill="FEFEFE"/>
-        <w:spacing w:line="315" w:lineRule="atLeast"/>
-        <w:jc w:val="left"/>
-        <w:rPr>
-          <w:rFonts w:ascii="宋体" w:eastAsia="宋体" w:hAnsi="宋体" w:cs="宋体"/>
-          <w:color w:val="494949"/>
-          <w:kern w:val="0"/>
-          <w:szCs w:val="21"/>
-        </w:rPr>
-      </w:pPr>
-      <w:proofErr w:type="gramStart"/>
+        <w:t>减少了消息发送不及时和消息未被准确接收而产生的多次询问的沟通成本和班干部管理的成本</w:t>
+      </w:r>
       <w:r>
         <w:rPr>
           <w:rFonts w:ascii="宋体" w:eastAsia="宋体" w:hAnsi="宋体" w:cs="宋体" w:hint="eastAsia"/>
@@ -8149,130 +7507,25 @@
           <w:kern w:val="0"/>
           <w:szCs w:val="21"/>
         </w:rPr>
-        <w:t>源数据</w:t>
-      </w:r>
-      <w:proofErr w:type="gramEnd"/>
-      <w:r>
-        <w:rPr>
-          <w:rFonts w:ascii="宋体" w:eastAsia="宋体" w:hAnsi="宋体" w:cs="宋体" w:hint="eastAsia"/>
-          <w:color w:val="494949"/>
-          <w:kern w:val="0"/>
-          <w:szCs w:val="21"/>
-        </w:rPr>
-        <w:t>的处理：用户</w:t>
-      </w:r>
-      <w:proofErr w:type="gramStart"/>
-      <w:r>
-        <w:rPr>
-          <w:rFonts w:ascii="宋体" w:eastAsia="宋体" w:hAnsi="宋体" w:cs="宋体" w:hint="eastAsia"/>
-          <w:color w:val="494949"/>
-          <w:kern w:val="0"/>
-          <w:szCs w:val="21"/>
-        </w:rPr>
-        <w:t>通过微信机器人</w:t>
-      </w:r>
-      <w:proofErr w:type="gramEnd"/>
-      <w:r>
-        <w:rPr>
-          <w:rFonts w:ascii="宋体" w:eastAsia="宋体" w:hAnsi="宋体" w:cs="宋体" w:hint="eastAsia"/>
-          <w:color w:val="494949"/>
-          <w:kern w:val="0"/>
-          <w:szCs w:val="21"/>
-        </w:rPr>
-        <w:t>可以和数据库之间交互。</w:t>
-      </w:r>
-    </w:p>
-    <w:p>
-      <w:pPr>
-        <w:widowControl/>
-        <w:shd w:val="clear" w:color="auto" w:fill="FEFEFE"/>
-        <w:spacing w:line="315" w:lineRule="atLeast"/>
-        <w:jc w:val="left"/>
-        <w:rPr>
-          <w:rFonts w:ascii="宋体" w:eastAsia="宋体" w:hAnsi="宋体" w:cs="宋体"/>
-          <w:color w:val="494949"/>
-          <w:kern w:val="0"/>
-          <w:szCs w:val="21"/>
-        </w:rPr>
-      </w:pPr>
-      <w:r>
-        <w:rPr>
-          <w:rFonts w:ascii="宋体" w:eastAsia="宋体" w:hAnsi="宋体" w:cs="宋体" w:hint="eastAsia"/>
-          <w:color w:val="494949"/>
-          <w:kern w:val="0"/>
-          <w:szCs w:val="21"/>
-        </w:rPr>
-        <w:t>数据进入系统的过程：</w:t>
-      </w:r>
-      <w:proofErr w:type="gramStart"/>
-      <w:r>
-        <w:rPr>
-          <w:rFonts w:ascii="宋体" w:eastAsia="宋体" w:hAnsi="宋体" w:cs="宋体" w:hint="eastAsia"/>
-          <w:color w:val="494949"/>
-          <w:kern w:val="0"/>
-          <w:szCs w:val="21"/>
-        </w:rPr>
-        <w:t>通过微信机器人</w:t>
-      </w:r>
-      <w:proofErr w:type="gramEnd"/>
-      <w:r>
-        <w:rPr>
-          <w:rFonts w:ascii="宋体" w:eastAsia="宋体" w:hAnsi="宋体" w:cs="宋体" w:hint="eastAsia"/>
-          <w:color w:val="494949"/>
-          <w:kern w:val="0"/>
-          <w:szCs w:val="21"/>
-        </w:rPr>
-        <w:t>来处理书记存入数据库</w:t>
-      </w:r>
-    </w:p>
-    <w:p>
-      <w:pPr>
-        <w:widowControl/>
-        <w:shd w:val="clear" w:color="auto" w:fill="FEFEFE"/>
-        <w:spacing w:line="315" w:lineRule="atLeast"/>
-        <w:jc w:val="left"/>
-        <w:rPr>
-          <w:rFonts w:ascii="宋体" w:eastAsia="宋体" w:hAnsi="宋体" w:cs="宋体"/>
-          <w:color w:val="494949"/>
-          <w:kern w:val="0"/>
-          <w:szCs w:val="21"/>
-        </w:rPr>
-      </w:pPr>
-      <w:r>
-        <w:rPr>
-          <w:rFonts w:ascii="宋体" w:eastAsia="宋体" w:hAnsi="宋体" w:cs="宋体" w:hint="eastAsia"/>
-          <w:color w:val="494949"/>
-          <w:kern w:val="0"/>
-          <w:szCs w:val="21"/>
-        </w:rPr>
-        <w:t>对数据</w:t>
-      </w:r>
-      <w:r>
-        <w:rPr>
-          <w:rFonts w:ascii="宋体" w:eastAsia="宋体" w:hAnsi="宋体" w:cs="宋体" w:hint="eastAsia"/>
-          <w:color w:val="494949"/>
-          <w:kern w:val="0"/>
-          <w:szCs w:val="21"/>
-        </w:rPr>
-        <w:t>保存的要求，对数据存储、恢复的处理：由数据库管理系统处理。</w:t>
+        <w:t>。</w:t>
       </w:r>
     </w:p>
     <w:p>
       <w:pPr>
         <w:pStyle w:val="3"/>
       </w:pPr>
-      <w:bookmarkStart w:id="27" w:name="_Toc511589907"/>
+      <w:bookmarkStart w:id="27" w:name="_Toc511589906"/>
       <w:r>
         <w:rPr>
           <w:rFonts w:cs="Times New Roman"/>
         </w:rPr>
-        <w:t>4.4.5</w:t>
+        <w:t>4.4.4</w:t>
       </w:r>
       <w:r>
         <w:rPr>
           <w:rFonts w:hint="eastAsia"/>
         </w:rPr>
-        <w:t>对开发的影响</w:t>
+        <w:t>对系统运行过程的影响</w:t>
       </w:r>
       <w:bookmarkEnd w:id="27"/>
     </w:p>
@@ -8296,7 +7549,7 @@
           <w:kern w:val="0"/>
           <w:szCs w:val="21"/>
         </w:rPr>
-        <w:t>为了支持所建议系统的开发，用户需进行的工作：提出核心需求</w:t>
+        <w:t>用户的操作规程：用户可通过小程序来个性化分发消息，不用再通过传统的聊天群</w:t>
       </w:r>
     </w:p>
     <w:p>
@@ -8319,7 +7572,7 @@
           <w:kern w:val="0"/>
           <w:szCs w:val="21"/>
         </w:rPr>
-        <w:t>为了建立一个数据库所要求的数据资源：无</w:t>
+        <w:t>源数据的处理：用户通过微信机器人可以和数据库之间交互。</w:t>
       </w:r>
     </w:p>
     <w:p>
@@ -8342,9 +7595,22 @@
           <w:kern w:val="0"/>
           <w:szCs w:val="21"/>
         </w:rPr>
-        <w:t>为了开发和测验所建议系统而需要的计算机资源：租用一台学生使用</w:t>
-      </w:r>
-      <w:proofErr w:type="gramStart"/>
+        <w:t>数据进入系统的过程：通过微信机器人来处理书记存入数据库</w:t>
+      </w:r>
+    </w:p>
+    <w:p>
+      <w:pPr>
+        <w:widowControl/>
+        <w:shd w:val="clear" w:color="auto" w:fill="FEFEFE"/>
+        <w:spacing w:line="315" w:lineRule="atLeast"/>
+        <w:jc w:val="left"/>
+        <w:rPr>
+          <w:rFonts w:ascii="宋体" w:eastAsia="宋体" w:hAnsi="宋体" w:cs="宋体"/>
+          <w:color w:val="494949"/>
+          <w:kern w:val="0"/>
+          <w:szCs w:val="21"/>
+        </w:rPr>
+      </w:pPr>
       <w:r>
         <w:rPr>
           <w:rFonts w:ascii="宋体" w:eastAsia="宋体" w:hAnsi="宋体" w:cs="宋体" w:hint="eastAsia"/>
@@ -8352,26 +7618,34 @@
           <w:kern w:val="0"/>
           <w:szCs w:val="21"/>
         </w:rPr>
-        <w:t>的腾讯服务器</w:t>
-      </w:r>
-      <w:proofErr w:type="gramEnd"/>
+        <w:t>对数据</w:t>
+      </w:r>
+      <w:r>
+        <w:rPr>
+          <w:rFonts w:ascii="宋体" w:eastAsia="宋体" w:hAnsi="宋体" w:cs="宋体" w:hint="eastAsia"/>
+          <w:color w:val="494949"/>
+          <w:kern w:val="0"/>
+          <w:szCs w:val="21"/>
+        </w:rPr>
+        <w:t>保存的要求，对数据存储、恢复的处理：由数据库管理系统处理。</w:t>
+      </w:r>
     </w:p>
     <w:p>
       <w:pPr>
         <w:pStyle w:val="3"/>
       </w:pPr>
-      <w:bookmarkStart w:id="28" w:name="_Toc511589908"/>
+      <w:bookmarkStart w:id="28" w:name="_Toc511589907"/>
       <w:r>
         <w:rPr>
           <w:rFonts w:cs="Times New Roman"/>
         </w:rPr>
-        <w:t>4.4.6</w:t>
+        <w:t>4.4.5</w:t>
       </w:r>
       <w:r>
         <w:rPr>
           <w:rFonts w:hint="eastAsia"/>
         </w:rPr>
-        <w:t>对地点和设施的影响</w:t>
+        <w:t>对开发的影响</w:t>
       </w:r>
       <w:bookmarkEnd w:id="28"/>
     </w:p>
@@ -8395,25 +7669,71 @@
           <w:kern w:val="0"/>
           <w:szCs w:val="21"/>
         </w:rPr>
-        <w:t>无</w:t>
+        <w:t>为了支持所建议系统的开发，用户需进行的工作：提出核心需求</w:t>
+      </w:r>
+    </w:p>
+    <w:p>
+      <w:pPr>
+        <w:widowControl/>
+        <w:shd w:val="clear" w:color="auto" w:fill="FEFEFE"/>
+        <w:spacing w:line="315" w:lineRule="atLeast"/>
+        <w:jc w:val="left"/>
+        <w:rPr>
+          <w:rFonts w:ascii="宋体" w:eastAsia="宋体" w:hAnsi="宋体" w:cs="宋体"/>
+          <w:color w:val="494949"/>
+          <w:kern w:val="0"/>
+          <w:szCs w:val="21"/>
+        </w:rPr>
+      </w:pPr>
+      <w:r>
+        <w:rPr>
+          <w:rFonts w:ascii="宋体" w:eastAsia="宋体" w:hAnsi="宋体" w:cs="宋体" w:hint="eastAsia"/>
+          <w:color w:val="494949"/>
+          <w:kern w:val="0"/>
+          <w:szCs w:val="21"/>
+        </w:rPr>
+        <w:t>为了建立一个数据库所要求的数据资源：无</w:t>
+      </w:r>
+    </w:p>
+    <w:p>
+      <w:pPr>
+        <w:widowControl/>
+        <w:shd w:val="clear" w:color="auto" w:fill="FEFEFE"/>
+        <w:spacing w:line="315" w:lineRule="atLeast"/>
+        <w:jc w:val="left"/>
+        <w:rPr>
+          <w:rFonts w:ascii="宋体" w:eastAsia="宋体" w:hAnsi="宋体" w:cs="宋体"/>
+          <w:color w:val="494949"/>
+          <w:kern w:val="0"/>
+          <w:szCs w:val="21"/>
+        </w:rPr>
+      </w:pPr>
+      <w:r>
+        <w:rPr>
+          <w:rFonts w:ascii="宋体" w:eastAsia="宋体" w:hAnsi="宋体" w:cs="宋体" w:hint="eastAsia"/>
+          <w:color w:val="494949"/>
+          <w:kern w:val="0"/>
+          <w:szCs w:val="21"/>
+        </w:rPr>
+        <w:t>为了开发和测验所建议系统而需要的计算机资源：租用一台学生使用的腾讯服务器</w:t>
       </w:r>
     </w:p>
     <w:p>
       <w:pPr>
         <w:pStyle w:val="3"/>
       </w:pPr>
-      <w:bookmarkStart w:id="29" w:name="_Toc511589909"/>
+      <w:bookmarkStart w:id="29" w:name="_Toc511589908"/>
       <w:r>
         <w:rPr>
           <w:rFonts w:cs="Times New Roman"/>
         </w:rPr>
-        <w:t>4.4.7</w:t>
+        <w:t>4.4.6</w:t>
       </w:r>
       <w:r>
         <w:rPr>
           <w:rFonts w:hint="eastAsia"/>
         </w:rPr>
-        <w:t>对经费开支的影响</w:t>
+        <w:t>对地点和设施的影响</w:t>
       </w:r>
       <w:bookmarkEnd w:id="29"/>
     </w:p>
@@ -8437,6 +7757,48 @@
           <w:kern w:val="0"/>
           <w:szCs w:val="21"/>
         </w:rPr>
+        <w:t>无</w:t>
+      </w:r>
+    </w:p>
+    <w:p>
+      <w:pPr>
+        <w:pStyle w:val="3"/>
+      </w:pPr>
+      <w:bookmarkStart w:id="30" w:name="_Toc511589909"/>
+      <w:r>
+        <w:rPr>
+          <w:rFonts w:cs="Times New Roman"/>
+        </w:rPr>
+        <w:t>4.4.7</w:t>
+      </w:r>
+      <w:r>
+        <w:rPr>
+          <w:rFonts w:hint="eastAsia"/>
+        </w:rPr>
+        <w:t>对经费开支的影响</w:t>
+      </w:r>
+      <w:bookmarkEnd w:id="30"/>
+    </w:p>
+    <w:p>
+      <w:pPr>
+        <w:widowControl/>
+        <w:shd w:val="clear" w:color="auto" w:fill="FEFEFE"/>
+        <w:spacing w:line="315" w:lineRule="atLeast"/>
+        <w:jc w:val="left"/>
+        <w:rPr>
+          <w:rFonts w:ascii="宋体" w:eastAsia="宋体" w:hAnsi="宋体" w:cs="宋体"/>
+          <w:color w:val="494949"/>
+          <w:kern w:val="0"/>
+          <w:szCs w:val="21"/>
+        </w:rPr>
+      </w:pPr>
+      <w:r>
+        <w:rPr>
+          <w:rFonts w:ascii="宋体" w:eastAsia="宋体" w:hAnsi="宋体" w:cs="宋体" w:hint="eastAsia"/>
+          <w:color w:val="494949"/>
+          <w:kern w:val="0"/>
+          <w:szCs w:val="21"/>
+        </w:rPr>
         <w:lastRenderedPageBreak/>
         <w:t>开发费用：</w:t>
       </w:r>
@@ -8596,27 +7958,7 @@
           <w:kern w:val="0"/>
           <w:szCs w:val="21"/>
         </w:rPr>
-        <w:t>四个月工资（包括五险</w:t>
-      </w:r>
-      <w:proofErr w:type="gramStart"/>
-      <w:r>
-        <w:rPr>
-          <w:rFonts w:ascii="宋体" w:eastAsia="宋体" w:hAnsi="宋体" w:cs="宋体" w:hint="eastAsia"/>
-          <w:color w:val="494949"/>
-          <w:kern w:val="0"/>
-          <w:szCs w:val="21"/>
-        </w:rPr>
-        <w:t>一</w:t>
-      </w:r>
-      <w:proofErr w:type="gramEnd"/>
-      <w:r>
-        <w:rPr>
-          <w:rFonts w:ascii="宋体" w:eastAsia="宋体" w:hAnsi="宋体" w:cs="宋体" w:hint="eastAsia"/>
-          <w:color w:val="494949"/>
-          <w:kern w:val="0"/>
-          <w:szCs w:val="21"/>
-        </w:rPr>
-        <w:t>金）：50000元</w:t>
+        <w:t>四个月工资（包括五险一金）：50000元</w:t>
       </w:r>
     </w:p>
     <w:p>
@@ -8773,8 +8115,6 @@
         </w:rPr>
         <w:t>电费：一个月50元</w:t>
       </w:r>
-      <w:bookmarkStart w:id="30" w:name="_GoBack"/>
-      <w:bookmarkEnd w:id="30"/>
     </w:p>
     <w:p>
       <w:pPr>
@@ -8887,27 +8227,7 @@
           <w:kern w:val="0"/>
           <w:szCs w:val="21"/>
         </w:rPr>
-        <w:t>1. 这个系统没有经济效益，不能收回成本，但可以得到知识，熟悉</w:t>
-      </w:r>
-      <w:proofErr w:type="gramStart"/>
-      <w:r>
-        <w:rPr>
-          <w:rFonts w:ascii="宋体" w:eastAsia="宋体" w:hAnsi="宋体" w:cs="宋体"/>
-          <w:color w:val="494949"/>
-          <w:kern w:val="0"/>
-          <w:szCs w:val="21"/>
-        </w:rPr>
-        <w:t>做项目</w:t>
-      </w:r>
-      <w:proofErr w:type="gramEnd"/>
-      <w:r>
-        <w:rPr>
-          <w:rFonts w:ascii="宋体" w:eastAsia="宋体" w:hAnsi="宋体" w:cs="宋体"/>
-          <w:color w:val="494949"/>
-          <w:kern w:val="0"/>
-          <w:szCs w:val="21"/>
-        </w:rPr>
-        <w:t>的过程；现有的技术能够完成系统的基本功能，但做起来还有一定的技术困难，开发这个小程序，只是借鉴前人的开发模式，做出有个人特色的实用小程序，仅供平时生活学习用。</w:t>
+        <w:t>1. 这个系统没有经济效益，不能收回成本，但可以得到知识，熟悉做项目的过程；现有的技术能够完成系统的基本功能，但做起来还有一定的技术困难，开发这个小程序，只是借鉴前人的开发模式，做出有个人特色的实用小程序，仅供平时生活学习用。</w:t>
       </w:r>
     </w:p>
     <w:p>
@@ -8930,67 +8250,7 @@
           <w:kern w:val="0"/>
           <w:szCs w:val="21"/>
         </w:rPr>
-        <w:t>2. 系统分成前后端，前端</w:t>
-      </w:r>
-      <w:proofErr w:type="gramStart"/>
-      <w:r>
-        <w:rPr>
-          <w:rFonts w:ascii="宋体" w:eastAsia="宋体" w:hAnsi="宋体" w:cs="宋体"/>
-          <w:color w:val="494949"/>
-          <w:kern w:val="0"/>
-          <w:szCs w:val="21"/>
-        </w:rPr>
-        <w:t>是微信小</w:t>
-      </w:r>
-      <w:proofErr w:type="gramEnd"/>
-      <w:r>
-        <w:rPr>
-          <w:rFonts w:ascii="宋体" w:eastAsia="宋体" w:hAnsi="宋体" w:cs="宋体"/>
-          <w:color w:val="494949"/>
-          <w:kern w:val="0"/>
-          <w:szCs w:val="21"/>
-        </w:rPr>
-        <w:t>程序的开发，小程序基于html5，可以找到很多的入门材料，而且</w:t>
-      </w:r>
-      <w:proofErr w:type="gramStart"/>
-      <w:r>
-        <w:rPr>
-          <w:rFonts w:ascii="宋体" w:eastAsia="宋体" w:hAnsi="宋体" w:cs="宋体"/>
-          <w:color w:val="494949"/>
-          <w:kern w:val="0"/>
-          <w:szCs w:val="21"/>
-        </w:rPr>
-        <w:t>微信官方</w:t>
-      </w:r>
-      <w:proofErr w:type="gramEnd"/>
-      <w:r>
-        <w:rPr>
-          <w:rFonts w:ascii="宋体" w:eastAsia="宋体" w:hAnsi="宋体" w:cs="宋体"/>
-          <w:color w:val="494949"/>
-          <w:kern w:val="0"/>
-          <w:szCs w:val="21"/>
-        </w:rPr>
-        <w:t>的</w:t>
-      </w:r>
-      <w:proofErr w:type="spellStart"/>
-      <w:r>
-        <w:rPr>
-          <w:rFonts w:ascii="宋体" w:eastAsia="宋体" w:hAnsi="宋体" w:cs="宋体"/>
-          <w:color w:val="494949"/>
-          <w:kern w:val="0"/>
-          <w:szCs w:val="21"/>
-        </w:rPr>
-        <w:t>api</w:t>
-      </w:r>
-      <w:proofErr w:type="spellEnd"/>
-      <w:r>
-        <w:rPr>
-          <w:rFonts w:ascii="宋体" w:eastAsia="宋体" w:hAnsi="宋体" w:cs="宋体"/>
-          <w:color w:val="494949"/>
-          <w:kern w:val="0"/>
-          <w:szCs w:val="21"/>
-        </w:rPr>
-        <w:t>文档也十分完善，有成熟的开发者社区，相信很容易上手，并且写出符合预期的程序。</w:t>
+        <w:t>2. 系统分成前后端，前端是微信小程序的开发，小程序基于html5，可以找到很多的入门材料，而且微信官方的api文档也十分完善，有成熟的开发者社区，相信很容易上手，并且写出符合预期的程序。</w:t>
       </w:r>
     </w:p>
     <w:p>
@@ -9013,147 +8273,7 @@
           <w:kern w:val="0"/>
           <w:szCs w:val="21"/>
         </w:rPr>
-        <w:t>3. 系统的后端上运行</w:t>
-      </w:r>
-      <w:proofErr w:type="spellStart"/>
-      <w:r>
-        <w:rPr>
-          <w:rFonts w:ascii="宋体" w:eastAsia="宋体" w:hAnsi="宋体" w:cs="宋体"/>
-          <w:color w:val="494949"/>
-          <w:kern w:val="0"/>
-          <w:szCs w:val="21"/>
-        </w:rPr>
-        <w:t>nodejs</w:t>
-      </w:r>
-      <w:proofErr w:type="spellEnd"/>
-      <w:r>
-        <w:rPr>
-          <w:rFonts w:ascii="宋体" w:eastAsia="宋体" w:hAnsi="宋体" w:cs="宋体"/>
-          <w:color w:val="494949"/>
-          <w:kern w:val="0"/>
-          <w:szCs w:val="21"/>
-        </w:rPr>
-        <w:t>，</w:t>
-      </w:r>
-      <w:proofErr w:type="spellStart"/>
-      <w:r>
-        <w:rPr>
-          <w:rFonts w:ascii="宋体" w:eastAsia="宋体" w:hAnsi="宋体" w:cs="宋体"/>
-          <w:color w:val="494949"/>
-          <w:kern w:val="0"/>
-          <w:szCs w:val="21"/>
-        </w:rPr>
-        <w:t>nginx</w:t>
-      </w:r>
-      <w:proofErr w:type="spellEnd"/>
-      <w:r>
-        <w:rPr>
-          <w:rFonts w:ascii="宋体" w:eastAsia="宋体" w:hAnsi="宋体" w:cs="宋体"/>
-          <w:color w:val="494949"/>
-          <w:kern w:val="0"/>
-          <w:szCs w:val="21"/>
-        </w:rPr>
-        <w:t>和MySQL，使用</w:t>
-      </w:r>
-      <w:proofErr w:type="gramStart"/>
-      <w:r>
-        <w:rPr>
-          <w:rFonts w:ascii="宋体" w:eastAsia="宋体" w:hAnsi="宋体" w:cs="宋体"/>
-          <w:color w:val="494949"/>
-          <w:kern w:val="0"/>
-          <w:szCs w:val="21"/>
-        </w:rPr>
-        <w:t>腾讯云</w:t>
-      </w:r>
-      <w:proofErr w:type="gramEnd"/>
-      <w:r>
-        <w:rPr>
-          <w:rFonts w:ascii="宋体" w:eastAsia="宋体" w:hAnsi="宋体" w:cs="宋体"/>
-          <w:color w:val="494949"/>
-          <w:kern w:val="0"/>
-          <w:szCs w:val="21"/>
-        </w:rPr>
-        <w:t>作为云主机的提供商，因为</w:t>
-      </w:r>
-      <w:proofErr w:type="gramStart"/>
-      <w:r>
-        <w:rPr>
-          <w:rFonts w:ascii="宋体" w:eastAsia="宋体" w:hAnsi="宋体" w:cs="宋体"/>
-          <w:color w:val="494949"/>
-          <w:kern w:val="0"/>
-          <w:szCs w:val="21"/>
-        </w:rPr>
-        <w:t>微信也是腾讯</w:t>
-      </w:r>
-      <w:proofErr w:type="gramEnd"/>
-      <w:r>
-        <w:rPr>
-          <w:rFonts w:ascii="宋体" w:eastAsia="宋体" w:hAnsi="宋体" w:cs="宋体"/>
-          <w:color w:val="494949"/>
-          <w:kern w:val="0"/>
-          <w:szCs w:val="21"/>
-        </w:rPr>
-        <w:t>的所以</w:t>
-      </w:r>
-      <w:proofErr w:type="gramStart"/>
-      <w:r>
-        <w:rPr>
-          <w:rFonts w:ascii="宋体" w:eastAsia="宋体" w:hAnsi="宋体" w:cs="宋体"/>
-          <w:color w:val="494949"/>
-          <w:kern w:val="0"/>
-          <w:szCs w:val="21"/>
-        </w:rPr>
-        <w:t>腾讯云</w:t>
-      </w:r>
-      <w:proofErr w:type="gramEnd"/>
-      <w:r>
-        <w:rPr>
-          <w:rFonts w:ascii="宋体" w:eastAsia="宋体" w:hAnsi="宋体" w:cs="宋体"/>
-          <w:color w:val="494949"/>
-          <w:kern w:val="0"/>
-          <w:szCs w:val="21"/>
-        </w:rPr>
-        <w:t>有专门给小程序使用的云主机，这可以减少环境调试难度。</w:t>
-      </w:r>
-      <w:proofErr w:type="gramStart"/>
-      <w:r>
-        <w:rPr>
-          <w:rFonts w:ascii="宋体" w:eastAsia="宋体" w:hAnsi="宋体" w:cs="宋体"/>
-          <w:color w:val="494949"/>
-          <w:kern w:val="0"/>
-          <w:szCs w:val="21"/>
-        </w:rPr>
-        <w:t>并且微信</w:t>
-      </w:r>
-      <w:proofErr w:type="gramEnd"/>
-      <w:r>
-        <w:rPr>
-          <w:rFonts w:ascii="宋体" w:eastAsia="宋体" w:hAnsi="宋体" w:cs="宋体"/>
-          <w:color w:val="494949"/>
-          <w:kern w:val="0"/>
-          <w:szCs w:val="21"/>
-        </w:rPr>
-        <w:t>app的高度封装好的</w:t>
-      </w:r>
-      <w:proofErr w:type="spellStart"/>
-      <w:r>
-        <w:rPr>
-          <w:rFonts w:ascii="宋体" w:eastAsia="宋体" w:hAnsi="宋体" w:cs="宋体"/>
-          <w:color w:val="494949"/>
-          <w:kern w:val="0"/>
-          <w:szCs w:val="21"/>
-        </w:rPr>
-        <w:t>api</w:t>
-      </w:r>
-      <w:proofErr w:type="spellEnd"/>
-      <w:r>
-        <w:rPr>
-          <w:rFonts w:ascii="宋体" w:eastAsia="宋体" w:hAnsi="宋体" w:cs="宋体"/>
-          <w:color w:val="494949"/>
-          <w:kern w:val="0"/>
-          <w:szCs w:val="21"/>
-        </w:rPr>
-        <w:t>，减少了网络问题的发生。</w:t>
+        <w:t>3. 系统的后端上运行nodejs，nginx和MySQL，使用腾讯云作为云主机的提供商，因为微信也是腾讯的所以腾讯云有专门给小程序使用的云主机，这可以减少环境调试难度。并且微信app的高度封装好的api，减少了网络问题的发生。</w:t>
       </w:r>
     </w:p>
     <w:p>
@@ -9176,67 +8296,7 @@
           <w:kern w:val="0"/>
           <w:szCs w:val="21"/>
         </w:rPr>
-        <w:t>4. 最后</w:t>
-      </w:r>
-      <w:proofErr w:type="gramStart"/>
-      <w:r>
-        <w:rPr>
-          <w:rFonts w:ascii="宋体" w:eastAsia="宋体" w:hAnsi="宋体" w:cs="宋体"/>
-          <w:color w:val="494949"/>
-          <w:kern w:val="0"/>
-          <w:szCs w:val="21"/>
-        </w:rPr>
-        <w:t>是微信机器人</w:t>
-      </w:r>
-      <w:proofErr w:type="gramEnd"/>
-      <w:r>
-        <w:rPr>
-          <w:rFonts w:ascii="宋体" w:eastAsia="宋体" w:hAnsi="宋体" w:cs="宋体"/>
-          <w:color w:val="494949"/>
-          <w:kern w:val="0"/>
-          <w:szCs w:val="21"/>
-        </w:rPr>
-        <w:t>的使用，</w:t>
-      </w:r>
-      <w:proofErr w:type="gramStart"/>
-      <w:r>
-        <w:rPr>
-          <w:rFonts w:ascii="宋体" w:eastAsia="宋体" w:hAnsi="宋体" w:cs="宋体"/>
-          <w:color w:val="494949"/>
-          <w:kern w:val="0"/>
-          <w:szCs w:val="21"/>
-        </w:rPr>
-        <w:t>微信机器人</w:t>
-      </w:r>
-      <w:proofErr w:type="gramEnd"/>
-      <w:r>
-        <w:rPr>
-          <w:rFonts w:ascii="宋体" w:eastAsia="宋体" w:hAnsi="宋体" w:cs="宋体"/>
-          <w:color w:val="494949"/>
-          <w:kern w:val="0"/>
-          <w:szCs w:val="21"/>
-        </w:rPr>
-        <w:t>是用python写的，我们会尽快将</w:t>
-      </w:r>
-      <w:proofErr w:type="gramStart"/>
-      <w:r>
-        <w:rPr>
-          <w:rFonts w:ascii="宋体" w:eastAsia="宋体" w:hAnsi="宋体" w:cs="宋体"/>
-          <w:color w:val="494949"/>
-          <w:kern w:val="0"/>
-          <w:szCs w:val="21"/>
-        </w:rPr>
-        <w:t>与微信机器人</w:t>
-      </w:r>
-      <w:proofErr w:type="gramEnd"/>
-      <w:r>
-        <w:rPr>
-          <w:rFonts w:ascii="宋体" w:eastAsia="宋体" w:hAnsi="宋体" w:cs="宋体"/>
-          <w:color w:val="494949"/>
-          <w:kern w:val="0"/>
-          <w:szCs w:val="21"/>
-        </w:rPr>
-        <w:t>有关的Python内容学习完并应用于实践。</w:t>
+        <w:t>4. 最后是微信机器人的使用，微信机器人是用python写的，我们会尽快将与微信机器人有关的Python内容学习完并应用于实践。</w:t>
       </w:r>
       <w:r>
         <w:rPr>
@@ -9310,19 +8370,11 @@
         <w:pStyle w:val="2"/>
       </w:pPr>
       <w:bookmarkStart w:id="34" w:name="_Toc511589913"/>
-      <w:proofErr w:type="gramStart"/>
       <w:r>
         <w:rPr>
           <w:rFonts w:hint="eastAsia"/>
         </w:rPr>
-        <w:t>关于微信机器人</w:t>
-      </w:r>
-      <w:proofErr w:type="gramEnd"/>
-      <w:r>
-        <w:rPr>
-          <w:rFonts w:hint="eastAsia"/>
-        </w:rPr>
-        <w:t>实例个数的选择</w:t>
+        <w:t>关于微信机器人实例个数的选择</w:t>
       </w:r>
       <w:bookmarkEnd w:id="34"/>
     </w:p>
@@ -9340,21 +8392,7 @@
         <w:rPr>
           <w:rFonts w:hint="eastAsia"/>
         </w:rPr>
-        <w:t>整个服务器里面运行</w:t>
-      </w:r>
-      <w:proofErr w:type="gramStart"/>
-      <w:r>
-        <w:rPr>
-          <w:rFonts w:hint="eastAsia"/>
-        </w:rPr>
-        <w:t>一个微信机器人</w:t>
-      </w:r>
-      <w:proofErr w:type="gramEnd"/>
-      <w:r>
-        <w:rPr>
-          <w:rFonts w:hint="eastAsia"/>
-        </w:rPr>
-        <w:t>实例, 只使用一个账号, 所有的消息都由这个机器人分</w:t>
+        <w:t>整个服务器里面运行一个微信机器人实例, 只使用一个账号, 所有的消息都由这个机器人分</w:t>
       </w:r>
       <w:r>
         <w:rPr>
@@ -9369,49 +8407,7 @@
         <w:rPr>
           <w:rFonts w:hint="eastAsia"/>
         </w:rPr>
-        <w:t>但是, 有风险, 会</w:t>
-      </w:r>
-      <w:proofErr w:type="gramStart"/>
-      <w:r>
-        <w:rPr>
-          <w:rFonts w:hint="eastAsia"/>
-        </w:rPr>
-        <w:t>造成微信机器人</w:t>
-      </w:r>
-      <w:proofErr w:type="gramEnd"/>
-      <w:r>
-        <w:rPr>
-          <w:rFonts w:hint="eastAsia"/>
-        </w:rPr>
-        <w:t>的回复频率很容易超过</w:t>
-      </w:r>
-      <w:proofErr w:type="gramStart"/>
-      <w:r>
-        <w:rPr>
-          <w:rFonts w:hint="eastAsia"/>
-        </w:rPr>
-        <w:t>微信官方</w:t>
-      </w:r>
-      <w:proofErr w:type="gramEnd"/>
-      <w:r>
-        <w:rPr>
-          <w:rFonts w:hint="eastAsia"/>
-        </w:rPr>
-        <w:t>的阈值, 如果同时处理太多的请求, 然后在不减少用户体验的情况下, 迅速的回复那些请求, 就会</w:t>
-      </w:r>
-      <w:proofErr w:type="gramStart"/>
-      <w:r>
-        <w:rPr>
-          <w:rFonts w:hint="eastAsia"/>
-        </w:rPr>
-        <w:t>触发微信的</w:t>
-      </w:r>
-      <w:proofErr w:type="gramEnd"/>
-      <w:r>
-        <w:rPr>
-          <w:rFonts w:hint="eastAsia"/>
-        </w:rPr>
-        <w:t>保护机制, 使得账号被封号一段时间, 这个是灾难性的事故.</w:t>
+        <w:t>但是, 有风险, 会造成微信机器人的回复频率很容易超过微信官方的阈值, 如果同时处理太多的请求, 然后在不减少用户体验的情况下, 迅速的回复那些请求, 就会触发微信的保护机制, 使得账号被封号一段时间, 这个是灾难性的事故.</w:t>
       </w:r>
     </w:p>
     <w:p>
@@ -9444,21 +8440,7 @@
         <w:rPr>
           <w:rFonts w:hint="eastAsia"/>
         </w:rPr>
-        <w:t>该实例的账号需要让使用的班级提供 ,这个账号就专门变成</w:t>
-      </w:r>
-      <w:proofErr w:type="gramStart"/>
-      <w:r>
-        <w:rPr>
-          <w:rFonts w:hint="eastAsia"/>
-        </w:rPr>
-        <w:t>了微信机器人</w:t>
-      </w:r>
-      <w:proofErr w:type="gramEnd"/>
-      <w:r>
-        <w:rPr>
-          <w:rFonts w:hint="eastAsia"/>
-        </w:rPr>
-        <w:t>了. 这个账号的实际拥有者就不能再使用这个账号了.</w:t>
+        <w:t>该实例的账号需要让使用的班级提供 ,这个账号就专门变成了微信机器人了. 这个账号的实际拥有者就不能再使用这个账号了.</w:t>
       </w:r>
     </w:p>
     <w:p>
@@ -9466,35 +8448,7 @@
         <w:rPr>
           <w:rFonts w:hint="eastAsia"/>
         </w:rPr>
-        <w:t>这个方案的话, 因为有多个实例, 所以可以减少</w:t>
-      </w:r>
-      <w:proofErr w:type="gramStart"/>
-      <w:r>
-        <w:rPr>
-          <w:rFonts w:hint="eastAsia"/>
-        </w:rPr>
-        <w:t>被微信官方</w:t>
-      </w:r>
-      <w:proofErr w:type="gramEnd"/>
-      <w:r>
-        <w:rPr>
-          <w:rFonts w:hint="eastAsia"/>
-        </w:rPr>
-        <w:t>封号的可能性. 但是会增加用户的操作,和前期工作, 会造成一定的门槛.同时, 我们需要增加数据库的表项来支持不同</w:t>
-      </w:r>
-      <w:proofErr w:type="gramStart"/>
-      <w:r>
-        <w:rPr>
-          <w:rFonts w:hint="eastAsia"/>
-        </w:rPr>
-        <w:t>的微信机器人</w:t>
-      </w:r>
-      <w:proofErr w:type="gramEnd"/>
-      <w:r>
-        <w:rPr>
-          <w:rFonts w:hint="eastAsia"/>
-        </w:rPr>
-        <w:t>实例. 会增加编码难度.</w:t>
+        <w:t>这个方案的话, 因为有多个实例, 所以可以减少被微信官方封号的可能性. 但是会增加用户的操作,和前期工作, 会造成一定的门槛.同时, 我们需要增加数据库的表项来支持不同的微信机器人实例. 会增加编码难度.</w:t>
       </w:r>
     </w:p>
     <w:p/>
@@ -9511,35 +8465,7 @@
         <w:rPr>
           <w:rFonts w:hint="eastAsia"/>
         </w:rPr>
-        <w:t xml:space="preserve">本方案认为需要运营者来提供多个账号, </w:t>
-      </w:r>
-      <w:proofErr w:type="gramStart"/>
-      <w:r>
-        <w:rPr>
-          <w:rFonts w:hint="eastAsia"/>
-        </w:rPr>
-        <w:t>一个微信机器人</w:t>
-      </w:r>
-      <w:proofErr w:type="gramEnd"/>
-      <w:r>
-        <w:rPr>
-          <w:rFonts w:hint="eastAsia"/>
-        </w:rPr>
-        <w:t>对应多个班级, 同时一个班级里面的同学会加到不同</w:t>
-      </w:r>
-      <w:proofErr w:type="gramStart"/>
-      <w:r>
-        <w:rPr>
-          <w:rFonts w:hint="eastAsia"/>
-        </w:rPr>
-        <w:t>的微信机器人</w:t>
-      </w:r>
-      <w:proofErr w:type="gramEnd"/>
-      <w:r>
-        <w:rPr>
-          <w:rFonts w:hint="eastAsia"/>
-        </w:rPr>
-        <w:t>.</w:t>
+        <w:t>本方案认为需要运营者来提供多个账号, 一个微信机器人对应多个班级, 同时一个班级里面的同学会加到不同的微信机器人.</w:t>
       </w:r>
     </w:p>
     <w:p>
@@ -9547,49 +8473,7 @@
         <w:rPr>
           <w:rFonts w:hint="eastAsia"/>
         </w:rPr>
-        <w:t>让同一个班级的成员加不同</w:t>
-      </w:r>
-      <w:proofErr w:type="gramStart"/>
-      <w:r>
-        <w:rPr>
-          <w:rFonts w:hint="eastAsia"/>
-        </w:rPr>
-        <w:t>的微信机器人</w:t>
-      </w:r>
-      <w:proofErr w:type="gramEnd"/>
-      <w:r>
-        <w:rPr>
-          <w:rFonts w:hint="eastAsia"/>
-        </w:rPr>
-        <w:t>账号,可以减少</w:t>
-      </w:r>
-      <w:proofErr w:type="gramStart"/>
-      <w:r>
-        <w:rPr>
-          <w:rFonts w:hint="eastAsia"/>
-        </w:rPr>
-        <w:t>一个微信机器人</w:t>
-      </w:r>
-      <w:proofErr w:type="gramEnd"/>
-      <w:r>
-        <w:rPr>
-          <w:rFonts w:hint="eastAsia"/>
-        </w:rPr>
-        <w:t>发消息的频率, 因为请求的高发</w:t>
-      </w:r>
-      <w:proofErr w:type="gramStart"/>
-      <w:r>
-        <w:rPr>
-          <w:rFonts w:hint="eastAsia"/>
-        </w:rPr>
-        <w:t>期经常</w:t>
-      </w:r>
-      <w:proofErr w:type="gramEnd"/>
-      <w:r>
-        <w:rPr>
-          <w:rFonts w:hint="eastAsia"/>
-        </w:rPr>
-        <w:t xml:space="preserve">是由于班长群发消息造成的, 所以如果一个班级分成多个机器人分发, 就会降低这个班级的消息对同一个机器人造成的冲击. </w:t>
+        <w:t xml:space="preserve">让同一个班级的成员加不同的微信机器人账号,可以减少一个微信机器人发消息的频率, 因为请求的高发期经常是由于班长群发消息造成的, 所以如果一个班级分成多个机器人分发, 就会降低这个班级的消息对同一个机器人造成的冲击. </w:t>
       </w:r>
     </w:p>
     <w:p>
@@ -9597,21 +8481,7 @@
         <w:rPr>
           <w:rFonts w:hint="eastAsia"/>
         </w:rPr>
-        <w:t>同时有利于管理流量的分布, 我们可以</w:t>
-      </w:r>
-      <w:proofErr w:type="gramStart"/>
-      <w:r>
-        <w:rPr>
-          <w:rFonts w:hint="eastAsia"/>
-        </w:rPr>
-        <w:t>按照一段</w:t>
-      </w:r>
-      <w:proofErr w:type="gramEnd"/>
-      <w:r>
-        <w:rPr>
-          <w:rFonts w:hint="eastAsia"/>
-        </w:rPr>
-        <w:t>时间内的机器人的工作量, 给同学们更换机器人. 使得所有的机器人的工作量不会太高而引起封号.</w:t>
+        <w:t>同时有利于管理流量的分布, 我们可以按照一段时间内的机器人的工作量, 给同学们更换机器人. 使得所有的机器人的工作量不会太高而引起封号.</w:t>
       </w:r>
     </w:p>
     <w:p>
@@ -9638,36 +8508,20 @@
     </w:p>
     <w:p/>
     <w:p>
-      <w:proofErr w:type="gramStart"/>
       <w:r>
         <w:rPr>
           <w:rFonts w:hint="eastAsia"/>
         </w:rPr>
-        <w:t>使用微信小</w:t>
-      </w:r>
-      <w:proofErr w:type="gramEnd"/>
-      <w:r>
-        <w:rPr>
-          <w:rFonts w:hint="eastAsia"/>
-        </w:rPr>
-        <w:t>程序作为开发平台.</w:t>
+        <w:t>使用微信小程序作为开发平台.</w:t>
       </w:r>
     </w:p>
     <w:p/>
     <w:p>
-      <w:proofErr w:type="gramStart"/>
       <w:r>
         <w:rPr>
           <w:rFonts w:hint="eastAsia"/>
         </w:rPr>
-        <w:t>使用微信小</w:t>
-      </w:r>
-      <w:proofErr w:type="gramEnd"/>
-      <w:r>
-        <w:rPr>
-          <w:rFonts w:hint="eastAsia"/>
-        </w:rPr>
-        <w:t>程序, 有利于多个手机平台的使用, 做到一次开发多次使用.</w:t>
+        <w:t>使用微信小程序, 有利于多个手机平台的使用, 做到一次开发多次使用.</w:t>
       </w:r>
     </w:p>
     <w:p>
@@ -9675,21 +8529,7 @@
         <w:rPr>
           <w:rFonts w:hint="eastAsia"/>
         </w:rPr>
-        <w:t xml:space="preserve">同时, </w:t>
-      </w:r>
-      <w:proofErr w:type="gramStart"/>
-      <w:r>
-        <w:rPr>
-          <w:rFonts w:hint="eastAsia"/>
-        </w:rPr>
-        <w:t>微信小</w:t>
-      </w:r>
-      <w:proofErr w:type="gramEnd"/>
-      <w:r>
-        <w:rPr>
-          <w:rFonts w:hint="eastAsia"/>
-        </w:rPr>
-        <w:t>程序有审核制度, 我们的项目作为一种消息分发系统, 有可能会不通过审核,</w:t>
+        <w:t>同时, 微信小程序有审核制度, 我们的项目作为一种消息分发系统, 有可能会不通过审核,</w:t>
       </w:r>
     </w:p>
     <w:p>
@@ -9705,35 +8545,7 @@
         <w:rPr>
           <w:rFonts w:hint="eastAsia"/>
         </w:rPr>
-        <w:t>小组成员对web开发有一定的经验, 所以可以较快上手</w:t>
-      </w:r>
-      <w:proofErr w:type="gramStart"/>
-      <w:r>
-        <w:rPr>
-          <w:rFonts w:hint="eastAsia"/>
-        </w:rPr>
-        <w:t>开发微信小</w:t>
-      </w:r>
-      <w:proofErr w:type="gramEnd"/>
-      <w:r>
-        <w:rPr>
-          <w:rFonts w:hint="eastAsia"/>
-        </w:rPr>
-        <w:t>程序, 但是组员对</w:t>
-      </w:r>
-      <w:proofErr w:type="spellStart"/>
-      <w:r>
-        <w:rPr>
-          <w:rFonts w:hint="eastAsia"/>
-        </w:rPr>
-        <w:t>js</w:t>
-      </w:r>
-      <w:proofErr w:type="spellEnd"/>
-      <w:r>
-        <w:rPr>
-          <w:rFonts w:hint="eastAsia"/>
-        </w:rPr>
-        <w:t>并不是很熟悉, 所以还是有一定的不确定性.</w:t>
+        <w:t>小组成员对web开发有一定的经验, 所以可以较快上手开发微信小程序, 但是组员对js并不是很熟悉, 所以还是有一定的不确定性.</w:t>
       </w:r>
     </w:p>
     <w:p>
@@ -9741,21 +8553,7 @@
         <w:rPr>
           <w:rFonts w:hint="eastAsia"/>
         </w:rPr>
-        <w:t xml:space="preserve">所以说, </w:t>
-      </w:r>
-      <w:proofErr w:type="gramStart"/>
-      <w:r>
-        <w:rPr>
-          <w:rFonts w:hint="eastAsia"/>
-        </w:rPr>
-        <w:t>微信小</w:t>
-      </w:r>
-      <w:proofErr w:type="gramEnd"/>
-      <w:r>
-        <w:rPr>
-          <w:rFonts w:hint="eastAsia"/>
-        </w:rPr>
-        <w:t>程序作为多个手机平台都可以使用的开发环境, 是有很强的吸引力的, 对用户比较友好.</w:t>
+        <w:t>所以说, 微信小程序作为多个手机平台都可以使用的开发环境, 是有很强的吸引力的, 对用户比较友好.</w:t>
       </w:r>
     </w:p>
     <w:p>
@@ -9763,43 +8561,16 @@
         <w:rPr>
           <w:rFonts w:hint="eastAsia"/>
         </w:rPr>
-        <w:t>小程序的测试环境还在开发维护阶段, 社区也还在建立, 这会对我们的开发造成一点影响, 小程序的测试环境可以</w:t>
-      </w:r>
-      <w:proofErr w:type="gramStart"/>
+        <w:t>小程序的测试环境还在开发维护阶段, 社区也还在建立, 这会对我们的开发造成一点影响, 小程序的测试环境可以使用腾讯的</w:t>
+      </w:r>
+      <w:r>
+        <w:t>XTest,</w:t>
+      </w:r>
       <w:r>
         <w:rPr>
           <w:rFonts w:hint="eastAsia"/>
         </w:rPr>
-        <w:t>使用腾讯的</w:t>
-      </w:r>
-      <w:proofErr w:type="spellStart"/>
-      <w:proofErr w:type="gramEnd"/>
-      <w:r>
-        <w:t>XTest</w:t>
-      </w:r>
-      <w:proofErr w:type="spellEnd"/>
-      <w:r>
-        <w:t>,</w:t>
-      </w:r>
-      <w:r>
-        <w:rPr>
-          <w:rFonts w:hint="eastAsia"/>
-        </w:rPr>
-        <w:t xml:space="preserve"> 虽然只是</w:t>
-      </w:r>
-      <w:proofErr w:type="gramStart"/>
-      <w:r>
-        <w:rPr>
-          <w:rFonts w:hint="eastAsia"/>
-        </w:rPr>
-        <w:t>支持安卓平台</w:t>
-      </w:r>
-      <w:proofErr w:type="gramEnd"/>
-      <w:r>
-        <w:rPr>
-          <w:rFonts w:hint="eastAsia"/>
-        </w:rPr>
-        <w:t>上的测试, 但是作为新手的开发, 应该是够了的.</w:t>
+        <w:t xml:space="preserve"> 虽然只是支持安卓平台上的测试, 但是作为新手的开发, 应该是够了的.</w:t>
       </w:r>
     </w:p>
     <w:p/>
@@ -9836,21 +8607,7 @@
         <w:rPr>
           <w:rFonts w:hint="eastAsia"/>
         </w:rPr>
-        <w:t>而且组员有一定的基础, 能写出</w:t>
-      </w:r>
-      <w:proofErr w:type="gramStart"/>
-      <w:r>
-        <w:rPr>
-          <w:rFonts w:hint="eastAsia"/>
-        </w:rPr>
-        <w:t>容易维护</w:t>
-      </w:r>
-      <w:proofErr w:type="gramEnd"/>
-      <w:r>
-        <w:rPr>
-          <w:rFonts w:hint="eastAsia"/>
-        </w:rPr>
-        <w:t>的java代码.</w:t>
+        <w:t>而且组员有一定的基础, 能写出容易维护的java代码.</w:t>
       </w:r>
     </w:p>
     <w:p>
@@ -9867,21 +8624,7 @@
         <w:rPr>
           <w:rFonts w:hint="eastAsia"/>
         </w:rPr>
-        <w:t>但是, 因为手机的多平台性, 所以, 不能顾及</w:t>
-      </w:r>
-      <w:proofErr w:type="spellStart"/>
-      <w:r>
-        <w:rPr>
-          <w:rFonts w:hint="eastAsia"/>
-        </w:rPr>
-        <w:t>ios</w:t>
-      </w:r>
-      <w:proofErr w:type="spellEnd"/>
-      <w:r>
-        <w:rPr>
-          <w:rFonts w:hint="eastAsia"/>
-        </w:rPr>
-        <w:t xml:space="preserve">用户, </w:t>
+        <w:t xml:space="preserve">但是, 因为手机的多平台性, 所以, 不能顾及ios用户, </w:t>
       </w:r>
     </w:p>
     <w:p>
@@ -9897,21 +8640,7 @@
         <w:rPr>
           <w:rFonts w:hint="eastAsia"/>
         </w:rPr>
-        <w:t>我们不考虑</w:t>
-      </w:r>
-      <w:proofErr w:type="spellStart"/>
-      <w:r>
-        <w:rPr>
-          <w:rFonts w:hint="eastAsia"/>
-        </w:rPr>
-        <w:t>ios</w:t>
-      </w:r>
-      <w:proofErr w:type="spellEnd"/>
-      <w:r>
-        <w:rPr>
-          <w:rFonts w:hint="eastAsia"/>
-        </w:rPr>
-        <w:t xml:space="preserve">的开发. </w:t>
+        <w:t xml:space="preserve">我们不考虑ios的开发. </w:t>
       </w:r>
     </w:p>
     <w:p>
@@ -10127,27 +8856,7 @@
           <w:kern w:val="0"/>
           <w:szCs w:val="21"/>
         </w:rPr>
-        <w:t>四个月工资（包括五险</w:t>
-      </w:r>
-      <w:proofErr w:type="gramStart"/>
-      <w:r>
-        <w:rPr>
-          <w:rFonts w:ascii="宋体" w:eastAsia="宋体" w:hAnsi="宋体" w:cs="宋体" w:hint="eastAsia"/>
-          <w:color w:val="494949"/>
-          <w:kern w:val="0"/>
-          <w:szCs w:val="21"/>
-        </w:rPr>
-        <w:t>一</w:t>
-      </w:r>
-      <w:proofErr w:type="gramEnd"/>
-      <w:r>
-        <w:rPr>
-          <w:rFonts w:ascii="宋体" w:eastAsia="宋体" w:hAnsi="宋体" w:cs="宋体" w:hint="eastAsia"/>
-          <w:color w:val="494949"/>
-          <w:kern w:val="0"/>
-          <w:szCs w:val="21"/>
-        </w:rPr>
-        <w:t>金）：50000元</w:t>
+        <w:t>四个月工资（包括五险一金）：50000元</w:t>
       </w:r>
     </w:p>
     <w:p>
@@ -10362,7 +9071,6 @@
           <w:szCs w:val="21"/>
         </w:rPr>
       </w:pPr>
-      <w:proofErr w:type="spellStart"/>
       <w:r>
         <w:rPr>
           <w:rFonts w:ascii="宋体" w:eastAsia="宋体" w:hAnsi="宋体" w:cs="宋体" w:hint="eastAsia"/>
@@ -10370,17 +9078,7 @@
           <w:kern w:val="0"/>
           <w:szCs w:val="21"/>
         </w:rPr>
-        <w:t>Mysql</w:t>
-      </w:r>
-      <w:proofErr w:type="spellEnd"/>
-      <w:r>
-        <w:rPr>
-          <w:rFonts w:ascii="宋体" w:eastAsia="宋体" w:hAnsi="宋体" w:cs="宋体" w:hint="eastAsia"/>
-          <w:color w:val="494949"/>
-          <w:kern w:val="0"/>
-          <w:szCs w:val="21"/>
-        </w:rPr>
-        <w:t>数据库管理软件免费</w:t>
+        <w:t>Mysql数据库管理软件免费</w:t>
       </w:r>
     </w:p>
     <w:p>
@@ -10953,27 +9651,7 @@
           <w:szCs w:val="21"/>
         </w:rPr>
         <w:lastRenderedPageBreak/>
-        <w:t>我们</w:t>
-      </w:r>
-      <w:proofErr w:type="gramStart"/>
-      <w:r>
-        <w:rPr>
-          <w:rFonts w:ascii="宋体" w:eastAsia="宋体" w:hAnsi="宋体" w:cs="宋体" w:hint="eastAsia"/>
-          <w:color w:val="494949"/>
-          <w:kern w:val="0"/>
-          <w:szCs w:val="21"/>
-        </w:rPr>
-        <w:t>的微信机器人</w:t>
-      </w:r>
-      <w:proofErr w:type="gramEnd"/>
-      <w:r>
-        <w:rPr>
-          <w:rFonts w:ascii="宋体" w:eastAsia="宋体" w:hAnsi="宋体" w:cs="宋体" w:hint="eastAsia"/>
-          <w:color w:val="494949"/>
-          <w:kern w:val="0"/>
-          <w:szCs w:val="21"/>
-        </w:rPr>
-        <w:t>违反了微信使用规则，可能会有封号风险，但是我们的用户较少可以通过技术上的控制避免被检查出</w:t>
+        <w:t>我们的微信机器人违反了微信使用规则，可能会有封号风险，但是我们的用户较少可以通过技术上的控制避免被检查出</w:t>
       </w:r>
     </w:p>
     <w:p>
@@ -11309,31 +9987,7 @@
           <w:szCs w:val="21"/>
           <w:lang w:eastAsia="zh-CN"/>
         </w:rPr>
-        <w:t>罗培</w:t>
-      </w:r>
-      <w:proofErr w:type="gramStart"/>
-      <w:r>
-        <w:rPr>
-          <w:rFonts w:hint="eastAsia"/>
-          <w:i w:val="0"/>
-          <w:color w:val="auto"/>
-          <w:sz w:val="21"/>
-          <w:szCs w:val="21"/>
-          <w:lang w:eastAsia="zh-CN"/>
-        </w:rPr>
-        <w:t>铖</w:t>
-      </w:r>
-      <w:proofErr w:type="gramEnd"/>
-      <w:r>
-        <w:rPr>
-          <w:rFonts w:hint="eastAsia"/>
-          <w:i w:val="0"/>
-          <w:color w:val="auto"/>
-          <w:sz w:val="21"/>
-          <w:szCs w:val="21"/>
-          <w:lang w:eastAsia="zh-CN"/>
-        </w:rPr>
-        <w:t>书写了可选方案和数据流图，但可选方案欠佳</w:t>
+        <w:t>罗培铖书写了可选方案和数据流图，但可选方案欠佳</w:t>
       </w:r>
       <w:r>
         <w:rPr>
@@ -11747,7 +10401,6 @@
                 <w:sz w:val="22"/>
               </w:rPr>
             </w:pPr>
-            <w:proofErr w:type="spellStart"/>
             <w:r>
               <w:rPr>
                 <w:rFonts w:ascii="等线" w:eastAsia="等线" w:hAnsi="等线" w:cs="宋体" w:hint="eastAsia"/>
@@ -11757,7 +10410,6 @@
               </w:rPr>
               <w:t>s_student</w:t>
             </w:r>
-            <w:proofErr w:type="spellEnd"/>
           </w:p>
         </w:tc>
         <w:tc>
@@ -12421,7 +11073,6 @@
                 <w:sz w:val="22"/>
               </w:rPr>
             </w:pPr>
-            <w:proofErr w:type="spellStart"/>
             <w:r>
               <w:rPr>
                 <w:rFonts w:ascii="等线" w:eastAsia="等线" w:hAnsi="等线" w:cs="宋体" w:hint="eastAsia"/>
@@ -12431,7 +11082,6 @@
               </w:rPr>
               <w:t>varcher</w:t>
             </w:r>
-            <w:proofErr w:type="spellEnd"/>
           </w:p>
         </w:tc>
         <w:tc>
@@ -12680,7 +11330,6 @@
                 <w:sz w:val="22"/>
               </w:rPr>
             </w:pPr>
-            <w:proofErr w:type="spellStart"/>
             <w:r>
               <w:rPr>
                 <w:rFonts w:ascii="等线" w:eastAsia="等线" w:hAnsi="等线" w:cs="宋体" w:hint="eastAsia"/>
@@ -12690,7 +11339,6 @@
               </w:rPr>
               <w:t>varcher</w:t>
             </w:r>
-            <w:proofErr w:type="spellEnd"/>
           </w:p>
         </w:tc>
         <w:tc>
@@ -12939,7 +11587,6 @@
                 <w:sz w:val="22"/>
               </w:rPr>
             </w:pPr>
-            <w:proofErr w:type="spellStart"/>
             <w:r>
               <w:rPr>
                 <w:rFonts w:ascii="等线" w:eastAsia="等线" w:hAnsi="等线" w:cs="宋体" w:hint="eastAsia"/>
@@ -12949,7 +11596,6 @@
               </w:rPr>
               <w:t>varcher</w:t>
             </w:r>
-            <w:proofErr w:type="spellEnd"/>
           </w:p>
         </w:tc>
         <w:tc>
@@ -13198,7 +11844,6 @@
                 <w:sz w:val="22"/>
               </w:rPr>
             </w:pPr>
-            <w:proofErr w:type="spellStart"/>
             <w:r>
               <w:rPr>
                 <w:rFonts w:ascii="等线" w:eastAsia="等线" w:hAnsi="等线" w:cs="宋体" w:hint="eastAsia"/>
@@ -13208,7 +11853,6 @@
               </w:rPr>
               <w:t>varcher</w:t>
             </w:r>
-            <w:proofErr w:type="spellEnd"/>
           </w:p>
         </w:tc>
         <w:tc>
@@ -13457,7 +12101,6 @@
                 <w:sz w:val="22"/>
               </w:rPr>
             </w:pPr>
-            <w:proofErr w:type="spellStart"/>
             <w:r>
               <w:rPr>
                 <w:rFonts w:ascii="等线" w:eastAsia="等线" w:hAnsi="等线" w:cs="宋体" w:hint="eastAsia"/>
@@ -13467,7 +12110,6 @@
               </w:rPr>
               <w:t>varcher</w:t>
             </w:r>
-            <w:proofErr w:type="spellEnd"/>
           </w:p>
         </w:tc>
         <w:tc>
@@ -13717,7 +12359,6 @@
                 <w:sz w:val="22"/>
               </w:rPr>
             </w:pPr>
-            <w:proofErr w:type="spellStart"/>
             <w:r>
               <w:rPr>
                 <w:rFonts w:ascii="等线" w:eastAsia="等线" w:hAnsi="等线" w:cs="宋体" w:hint="eastAsia"/>
@@ -13727,7 +12368,6 @@
               </w:rPr>
               <w:t>varcher</w:t>
             </w:r>
-            <w:proofErr w:type="spellEnd"/>
           </w:p>
         </w:tc>
         <w:tc>
@@ -14745,7 +13385,6 @@
                 <w:sz w:val="22"/>
               </w:rPr>
             </w:pPr>
-            <w:proofErr w:type="spellStart"/>
             <w:r>
               <w:rPr>
                 <w:rFonts w:ascii="等线" w:eastAsia="等线" w:hAnsi="等线" w:cs="宋体" w:hint="eastAsia"/>
@@ -14755,7 +13394,6 @@
               </w:rPr>
               <w:t>varcher</w:t>
             </w:r>
-            <w:proofErr w:type="spellEnd"/>
           </w:p>
         </w:tc>
         <w:tc>
@@ -15004,7 +13642,6 @@
                 <w:sz w:val="22"/>
               </w:rPr>
             </w:pPr>
-            <w:proofErr w:type="spellStart"/>
             <w:r>
               <w:rPr>
                 <w:rFonts w:ascii="等线" w:eastAsia="等线" w:hAnsi="等线" w:cs="宋体" w:hint="eastAsia"/>
@@ -15014,7 +13651,6 @@
               </w:rPr>
               <w:t>varcher</w:t>
             </w:r>
-            <w:proofErr w:type="spellEnd"/>
           </w:p>
         </w:tc>
         <w:tc>
@@ -15263,7 +13899,6 @@
                 <w:sz w:val="22"/>
               </w:rPr>
             </w:pPr>
-            <w:proofErr w:type="spellStart"/>
             <w:r>
               <w:rPr>
                 <w:rFonts w:ascii="等线" w:eastAsia="等线" w:hAnsi="等线" w:cs="宋体" w:hint="eastAsia"/>
@@ -15273,7 +13908,6 @@
               </w:rPr>
               <w:t>varcher</w:t>
             </w:r>
-            <w:proofErr w:type="spellEnd"/>
           </w:p>
         </w:tc>
         <w:tc>
@@ -15522,7 +14156,6 @@
                 <w:sz w:val="22"/>
               </w:rPr>
             </w:pPr>
-            <w:proofErr w:type="spellStart"/>
             <w:r>
               <w:rPr>
                 <w:rFonts w:ascii="等线" w:eastAsia="等线" w:hAnsi="等线" w:cs="宋体" w:hint="eastAsia"/>
@@ -15532,7 +14165,6 @@
               </w:rPr>
               <w:t>varcher</w:t>
             </w:r>
-            <w:proofErr w:type="spellEnd"/>
           </w:p>
         </w:tc>
         <w:tc>
@@ -15781,7 +14413,6 @@
                 <w:sz w:val="22"/>
               </w:rPr>
             </w:pPr>
-            <w:proofErr w:type="spellStart"/>
             <w:r>
               <w:rPr>
                 <w:rFonts w:ascii="等线" w:eastAsia="等线" w:hAnsi="等线" w:cs="宋体" w:hint="eastAsia"/>
@@ -15791,7 +14422,6 @@
               </w:rPr>
               <w:t>varcher</w:t>
             </w:r>
-            <w:proofErr w:type="spellEnd"/>
           </w:p>
         </w:tc>
         <w:tc>
@@ -16809,7 +15439,6 @@
                 <w:sz w:val="22"/>
               </w:rPr>
             </w:pPr>
-            <w:proofErr w:type="spellStart"/>
             <w:r>
               <w:rPr>
                 <w:rFonts w:ascii="等线" w:eastAsia="等线" w:hAnsi="等线" w:cs="宋体" w:hint="eastAsia"/>
@@ -16819,7 +15448,6 @@
               </w:rPr>
               <w:t>varcher</w:t>
             </w:r>
-            <w:proofErr w:type="spellEnd"/>
           </w:p>
         </w:tc>
         <w:tc>
@@ -17325,7 +15953,6 @@
                 <w:sz w:val="22"/>
               </w:rPr>
             </w:pPr>
-            <w:proofErr w:type="spellStart"/>
             <w:r>
               <w:rPr>
                 <w:rFonts w:ascii="等线" w:eastAsia="等线" w:hAnsi="等线" w:cs="宋体" w:hint="eastAsia"/>
@@ -17335,7 +15962,6 @@
               </w:rPr>
               <w:t>varcher</w:t>
             </w:r>
-            <w:proofErr w:type="spellEnd"/>
           </w:p>
         </w:tc>
         <w:tc>
@@ -18317,7 +16943,6 @@
                 <w:sz w:val="22"/>
               </w:rPr>
             </w:pPr>
-            <w:proofErr w:type="spellStart"/>
             <w:r>
               <w:rPr>
                 <w:rFonts w:ascii="等线" w:eastAsia="等线" w:hAnsi="等线" w:cs="宋体" w:hint="eastAsia"/>
@@ -18327,7 +16952,6 @@
               </w:rPr>
               <w:t>bookname</w:t>
             </w:r>
-            <w:proofErr w:type="spellEnd"/>
           </w:p>
         </w:tc>
         <w:tc>
@@ -18355,7 +16979,6 @@
                 <w:sz w:val="22"/>
               </w:rPr>
             </w:pPr>
-            <w:proofErr w:type="spellStart"/>
             <w:r>
               <w:rPr>
                 <w:rFonts w:ascii="等线" w:eastAsia="等线" w:hAnsi="等线" w:cs="宋体" w:hint="eastAsia"/>
@@ -18365,7 +16988,6 @@
               </w:rPr>
               <w:t>varcher</w:t>
             </w:r>
-            <w:proofErr w:type="spellEnd"/>
           </w:p>
         </w:tc>
         <w:tc>
@@ -18614,7 +17236,6 @@
                 <w:sz w:val="22"/>
               </w:rPr>
             </w:pPr>
-            <w:proofErr w:type="spellStart"/>
             <w:r>
               <w:rPr>
                 <w:rFonts w:ascii="等线" w:eastAsia="等线" w:hAnsi="等线" w:cs="宋体" w:hint="eastAsia"/>
@@ -18624,7 +17245,6 @@
               </w:rPr>
               <w:t>varcher</w:t>
             </w:r>
-            <w:proofErr w:type="spellEnd"/>
           </w:p>
         </w:tc>
         <w:tc>
@@ -18873,7 +17493,6 @@
                 <w:sz w:val="22"/>
               </w:rPr>
             </w:pPr>
-            <w:proofErr w:type="spellStart"/>
             <w:r>
               <w:rPr>
                 <w:rFonts w:ascii="等线" w:eastAsia="等线" w:hAnsi="等线" w:cs="宋体" w:hint="eastAsia"/>
@@ -18883,7 +17502,6 @@
               </w:rPr>
               <w:t>varcher</w:t>
             </w:r>
-            <w:proofErr w:type="spellEnd"/>
           </w:p>
         </w:tc>
         <w:tc>
@@ -19132,7 +17750,6 @@
                 <w:sz w:val="22"/>
               </w:rPr>
             </w:pPr>
-            <w:proofErr w:type="spellStart"/>
             <w:r>
               <w:rPr>
                 <w:rFonts w:ascii="等线" w:eastAsia="等线" w:hAnsi="等线" w:cs="宋体" w:hint="eastAsia"/>
@@ -19142,7 +17759,6 @@
               </w:rPr>
               <w:t>varcher</w:t>
             </w:r>
-            <w:proofErr w:type="spellEnd"/>
           </w:p>
         </w:tc>
         <w:tc>
@@ -20124,7 +18740,6 @@
                 <w:sz w:val="22"/>
               </w:rPr>
             </w:pPr>
-            <w:proofErr w:type="spellStart"/>
             <w:r>
               <w:rPr>
                 <w:rFonts w:ascii="等线" w:eastAsia="等线" w:hAnsi="等线" w:cs="宋体" w:hint="eastAsia"/>
@@ -20134,7 +18749,6 @@
               </w:rPr>
               <w:t>snumber</w:t>
             </w:r>
-            <w:proofErr w:type="spellEnd"/>
           </w:p>
         </w:tc>
         <w:tc>
@@ -20162,7 +18776,6 @@
                 <w:sz w:val="22"/>
               </w:rPr>
             </w:pPr>
-            <w:proofErr w:type="spellStart"/>
             <w:r>
               <w:rPr>
                 <w:rFonts w:ascii="等线" w:eastAsia="等线" w:hAnsi="等线" w:cs="宋体" w:hint="eastAsia"/>
@@ -20172,7 +18785,6 @@
               </w:rPr>
               <w:t>varcher</w:t>
             </w:r>
-            <w:proofErr w:type="spellEnd"/>
           </w:p>
         </w:tc>
         <w:tc>
@@ -20385,7 +18997,6 @@
                 <w:sz w:val="22"/>
               </w:rPr>
             </w:pPr>
-            <w:proofErr w:type="spellStart"/>
             <w:r>
               <w:rPr>
                 <w:rFonts w:ascii="等线" w:eastAsia="等线" w:hAnsi="等线" w:cs="宋体" w:hint="eastAsia"/>
@@ -20395,7 +19006,6 @@
               </w:rPr>
               <w:t>sname</w:t>
             </w:r>
-            <w:proofErr w:type="spellEnd"/>
           </w:p>
         </w:tc>
         <w:tc>
@@ -20423,7 +19033,6 @@
                 <w:sz w:val="22"/>
               </w:rPr>
             </w:pPr>
-            <w:proofErr w:type="spellStart"/>
             <w:r>
               <w:rPr>
                 <w:rFonts w:ascii="等线" w:eastAsia="等线" w:hAnsi="等线" w:cs="宋体" w:hint="eastAsia"/>
@@ -20433,7 +19042,6 @@
               </w:rPr>
               <w:t>varcher</w:t>
             </w:r>
-            <w:proofErr w:type="spellEnd"/>
           </w:p>
         </w:tc>
         <w:tc>
@@ -20682,7 +19290,6 @@
                 <w:sz w:val="22"/>
               </w:rPr>
             </w:pPr>
-            <w:proofErr w:type="spellStart"/>
             <w:r>
               <w:rPr>
                 <w:rFonts w:ascii="等线" w:eastAsia="等线" w:hAnsi="等线" w:cs="宋体" w:hint="eastAsia"/>
@@ -20692,7 +19299,6 @@
               </w:rPr>
               <w:t>varcher</w:t>
             </w:r>
-            <w:proofErr w:type="spellEnd"/>
           </w:p>
         </w:tc>
         <w:tc>
@@ -20941,7 +19547,6 @@
                 <w:sz w:val="22"/>
               </w:rPr>
             </w:pPr>
-            <w:proofErr w:type="spellStart"/>
             <w:r>
               <w:rPr>
                 <w:rFonts w:ascii="等线" w:eastAsia="等线" w:hAnsi="等线" w:cs="宋体" w:hint="eastAsia"/>
@@ -20951,7 +19556,6 @@
               </w:rPr>
               <w:t>varcher</w:t>
             </w:r>
-            <w:proofErr w:type="spellEnd"/>
           </w:p>
         </w:tc>
         <w:tc>
@@ -21164,7 +19768,6 @@
                 <w:sz w:val="22"/>
               </w:rPr>
             </w:pPr>
-            <w:proofErr w:type="spellStart"/>
             <w:r>
               <w:rPr>
                 <w:rFonts w:ascii="等线" w:eastAsia="等线" w:hAnsi="等线" w:cs="宋体" w:hint="eastAsia"/>
@@ -21174,7 +19777,6 @@
               </w:rPr>
               <w:t>cnumber</w:t>
             </w:r>
-            <w:proofErr w:type="spellEnd"/>
           </w:p>
         </w:tc>
         <w:tc>
@@ -21202,7 +19804,6 @@
                 <w:sz w:val="22"/>
               </w:rPr>
             </w:pPr>
-            <w:proofErr w:type="spellStart"/>
             <w:r>
               <w:rPr>
                 <w:rFonts w:ascii="等线" w:eastAsia="等线" w:hAnsi="等线" w:cs="宋体" w:hint="eastAsia"/>
@@ -21212,7 +19813,6 @@
               </w:rPr>
               <w:t>varcher</w:t>
             </w:r>
-            <w:proofErr w:type="spellEnd"/>
           </w:p>
         </w:tc>
         <w:tc>
@@ -21425,7 +20025,6 @@
                 <w:sz w:val="22"/>
               </w:rPr>
             </w:pPr>
-            <w:proofErr w:type="spellStart"/>
             <w:r>
               <w:rPr>
                 <w:rFonts w:ascii="等线" w:eastAsia="等线" w:hAnsi="等线" w:cs="宋体" w:hint="eastAsia"/>
@@ -21435,7 +20034,6 @@
               </w:rPr>
               <w:t>cname</w:t>
             </w:r>
-            <w:proofErr w:type="spellEnd"/>
           </w:p>
         </w:tc>
         <w:tc>
@@ -21463,7 +20061,6 @@
                 <w:sz w:val="22"/>
               </w:rPr>
             </w:pPr>
-            <w:proofErr w:type="spellStart"/>
             <w:r>
               <w:rPr>
                 <w:rFonts w:ascii="等线" w:eastAsia="等线" w:hAnsi="等线" w:cs="宋体" w:hint="eastAsia"/>
@@ -21473,7 +20070,6 @@
               </w:rPr>
               <w:t>varcher</w:t>
             </w:r>
-            <w:proofErr w:type="spellEnd"/>
           </w:p>
         </w:tc>
         <w:tc>
@@ -21686,7 +20282,6 @@
                 <w:sz w:val="22"/>
               </w:rPr>
             </w:pPr>
-            <w:proofErr w:type="spellStart"/>
             <w:r>
               <w:rPr>
                 <w:rFonts w:ascii="等线" w:eastAsia="等线" w:hAnsi="等线" w:cs="宋体" w:hint="eastAsia"/>
@@ -21696,7 +20291,6 @@
               </w:rPr>
               <w:t>sdate</w:t>
             </w:r>
-            <w:proofErr w:type="spellEnd"/>
           </w:p>
         </w:tc>
         <w:tc>
@@ -22715,7 +21309,6 @@
                 <w:sz w:val="22"/>
               </w:rPr>
             </w:pPr>
-            <w:proofErr w:type="spellStart"/>
             <w:r>
               <w:rPr>
                 <w:rFonts w:ascii="等线" w:eastAsia="等线" w:hAnsi="等线" w:cs="宋体" w:hint="eastAsia"/>
@@ -22725,7 +21318,6 @@
               </w:rPr>
               <w:t>snumber</w:t>
             </w:r>
-            <w:proofErr w:type="spellEnd"/>
           </w:p>
         </w:tc>
         <w:tc>
@@ -22753,7 +21345,6 @@
                 <w:sz w:val="22"/>
               </w:rPr>
             </w:pPr>
-            <w:proofErr w:type="spellStart"/>
             <w:r>
               <w:rPr>
                 <w:rFonts w:ascii="等线" w:eastAsia="等线" w:hAnsi="等线" w:cs="宋体" w:hint="eastAsia"/>
@@ -22763,7 +21354,6 @@
               </w:rPr>
               <w:t>varcher</w:t>
             </w:r>
-            <w:proofErr w:type="spellEnd"/>
           </w:p>
         </w:tc>
         <w:tc>
@@ -22976,7 +21566,6 @@
                 <w:sz w:val="22"/>
               </w:rPr>
             </w:pPr>
-            <w:proofErr w:type="spellStart"/>
             <w:r>
               <w:rPr>
                 <w:rFonts w:ascii="等线" w:eastAsia="等线" w:hAnsi="等线" w:cs="宋体" w:hint="eastAsia"/>
@@ -22986,7 +21575,6 @@
               </w:rPr>
               <w:t>sname</w:t>
             </w:r>
-            <w:proofErr w:type="spellEnd"/>
           </w:p>
         </w:tc>
         <w:tc>
@@ -23014,7 +21602,6 @@
                 <w:sz w:val="22"/>
               </w:rPr>
             </w:pPr>
-            <w:proofErr w:type="spellStart"/>
             <w:r>
               <w:rPr>
                 <w:rFonts w:ascii="等线" w:eastAsia="等线" w:hAnsi="等线" w:cs="宋体" w:hint="eastAsia"/>
@@ -23024,7 +21611,6 @@
               </w:rPr>
               <w:t>varcher</w:t>
             </w:r>
-            <w:proofErr w:type="spellEnd"/>
           </w:p>
         </w:tc>
         <w:tc>
@@ -23273,7 +21859,6 @@
                 <w:sz w:val="22"/>
               </w:rPr>
             </w:pPr>
-            <w:proofErr w:type="spellStart"/>
             <w:r>
               <w:rPr>
                 <w:rFonts w:ascii="等线" w:eastAsia="等线" w:hAnsi="等线" w:cs="宋体" w:hint="eastAsia"/>
@@ -23283,7 +21868,6 @@
               </w:rPr>
               <w:t>varcher</w:t>
             </w:r>
-            <w:proofErr w:type="spellEnd"/>
           </w:p>
         </w:tc>
         <w:tc>
@@ -23532,7 +22116,6 @@
                 <w:sz w:val="22"/>
               </w:rPr>
             </w:pPr>
-            <w:proofErr w:type="spellStart"/>
             <w:r>
               <w:rPr>
                 <w:rFonts w:ascii="等线" w:eastAsia="等线" w:hAnsi="等线" w:cs="宋体" w:hint="eastAsia"/>
@@ -23542,7 +22125,6 @@
               </w:rPr>
               <w:t>varcher</w:t>
             </w:r>
-            <w:proofErr w:type="spellEnd"/>
           </w:p>
         </w:tc>
         <w:tc>
@@ -23755,7 +22337,6 @@
                 <w:sz w:val="22"/>
               </w:rPr>
             </w:pPr>
-            <w:proofErr w:type="spellStart"/>
             <w:r>
               <w:rPr>
                 <w:rFonts w:ascii="等线" w:eastAsia="等线" w:hAnsi="等线" w:cs="宋体" w:hint="eastAsia"/>
@@ -23765,7 +22346,6 @@
               </w:rPr>
               <w:t>sdate</w:t>
             </w:r>
-            <w:proofErr w:type="spellEnd"/>
           </w:p>
         </w:tc>
         <w:tc>
@@ -24148,7 +22728,6 @@
                 <w:sz w:val="22"/>
               </w:rPr>
             </w:pPr>
-            <w:proofErr w:type="spellStart"/>
             <w:r>
               <w:rPr>
                 <w:rFonts w:ascii="等线" w:eastAsia="等线" w:hAnsi="等线" w:cs="宋体" w:hint="eastAsia"/>
@@ -24158,7 +22737,6 @@
               </w:rPr>
               <w:t>talkrule</w:t>
             </w:r>
-            <w:proofErr w:type="spellEnd"/>
           </w:p>
         </w:tc>
         <w:tc>
@@ -24822,7 +23400,6 @@
                 <w:sz w:val="22"/>
               </w:rPr>
             </w:pPr>
-            <w:proofErr w:type="spellStart"/>
             <w:r>
               <w:rPr>
                 <w:rFonts w:ascii="等线" w:eastAsia="等线" w:hAnsi="等线" w:cs="宋体" w:hint="eastAsia"/>
@@ -24832,7 +23409,6 @@
               </w:rPr>
               <w:t>varcher</w:t>
             </w:r>
-            <w:proofErr w:type="spellEnd"/>
           </w:p>
         </w:tc>
         <w:tc>
@@ -25081,7 +23657,6 @@
                 <w:sz w:val="22"/>
               </w:rPr>
             </w:pPr>
-            <w:proofErr w:type="spellStart"/>
             <w:r>
               <w:rPr>
                 <w:rFonts w:ascii="等线" w:eastAsia="等线" w:hAnsi="等线" w:cs="宋体" w:hint="eastAsia"/>
@@ -25091,7 +23666,6 @@
               </w:rPr>
               <w:t>varcher</w:t>
             </w:r>
-            <w:proofErr w:type="spellEnd"/>
           </w:p>
         </w:tc>
         <w:tc>
@@ -25340,7 +23914,6 @@
                 <w:sz w:val="22"/>
               </w:rPr>
             </w:pPr>
-            <w:proofErr w:type="spellStart"/>
             <w:r>
               <w:rPr>
                 <w:rFonts w:ascii="等线" w:eastAsia="等线" w:hAnsi="等线" w:cs="宋体" w:hint="eastAsia"/>
@@ -25350,7 +23923,6 @@
               </w:rPr>
               <w:t>varcher</w:t>
             </w:r>
-            <w:proofErr w:type="spellEnd"/>
           </w:p>
         </w:tc>
         <w:tc>
@@ -25697,7 +24269,6 @@
                 <w:sz w:val="22"/>
               </w:rPr>
             </w:pPr>
-            <w:proofErr w:type="spellStart"/>
             <w:r>
               <w:rPr>
                 <w:rFonts w:ascii="等线" w:eastAsia="等线" w:hAnsi="等线" w:cs="宋体" w:hint="eastAsia"/>
@@ -25707,7 +24278,6 @@
               </w:rPr>
               <w:t>controlfile</w:t>
             </w:r>
-            <w:proofErr w:type="spellEnd"/>
           </w:p>
         </w:tc>
         <w:tc>
@@ -26371,7 +24941,6 @@
                 <w:sz w:val="22"/>
               </w:rPr>
             </w:pPr>
-            <w:proofErr w:type="spellStart"/>
             <w:r>
               <w:rPr>
                 <w:rFonts w:ascii="等线" w:eastAsia="等线" w:hAnsi="等线" w:cs="宋体" w:hint="eastAsia"/>
@@ -26381,7 +24950,6 @@
               </w:rPr>
               <w:t>varcher</w:t>
             </w:r>
-            <w:proofErr w:type="spellEnd"/>
           </w:p>
         </w:tc>
         <w:tc>
@@ -26630,7 +25198,6 @@
                 <w:sz w:val="22"/>
               </w:rPr>
             </w:pPr>
-            <w:proofErr w:type="spellStart"/>
             <w:r>
               <w:rPr>
                 <w:rFonts w:ascii="等线" w:eastAsia="等线" w:hAnsi="等线" w:cs="宋体" w:hint="eastAsia"/>
@@ -26640,7 +25207,6 @@
               </w:rPr>
               <w:t>varcher</w:t>
             </w:r>
-            <w:proofErr w:type="spellEnd"/>
           </w:p>
         </w:tc>
         <w:tc>
@@ -26889,7 +25455,6 @@
                 <w:sz w:val="22"/>
               </w:rPr>
             </w:pPr>
-            <w:proofErr w:type="spellStart"/>
             <w:r>
               <w:rPr>
                 <w:rFonts w:ascii="等线" w:eastAsia="等线" w:hAnsi="等线" w:cs="宋体" w:hint="eastAsia"/>
@@ -26899,7 +25464,6 @@
               </w:rPr>
               <w:t>varcher</w:t>
             </w:r>
-            <w:proofErr w:type="spellEnd"/>
           </w:p>
         </w:tc>
         <w:tc>
@@ -27626,7 +26190,6 @@
                 <w:sz w:val="22"/>
               </w:rPr>
             </w:pPr>
-            <w:proofErr w:type="spellStart"/>
             <w:r>
               <w:rPr>
                 <w:rFonts w:ascii="等线" w:eastAsia="等线" w:hAnsi="等线" w:cs="宋体" w:hint="eastAsia"/>
@@ -27636,7 +26199,6 @@
               </w:rPr>
               <w:t>deletedate</w:t>
             </w:r>
-            <w:proofErr w:type="spellEnd"/>
           </w:p>
         </w:tc>
         <w:tc>
@@ -28018,7 +26580,6 @@
                 <w:sz w:val="22"/>
               </w:rPr>
             </w:pPr>
-            <w:proofErr w:type="spellStart"/>
             <w:r>
               <w:rPr>
                 <w:rFonts w:ascii="等线" w:eastAsia="等线" w:hAnsi="等线" w:cs="宋体" w:hint="eastAsia"/>
@@ -28028,7 +26589,6 @@
               </w:rPr>
               <w:t>extractfile</w:t>
             </w:r>
-            <w:proofErr w:type="spellEnd"/>
           </w:p>
         </w:tc>
         <w:tc>
@@ -28692,7 +27252,6 @@
                 <w:sz w:val="22"/>
               </w:rPr>
             </w:pPr>
-            <w:proofErr w:type="spellStart"/>
             <w:r>
               <w:rPr>
                 <w:rFonts w:ascii="等线" w:eastAsia="等线" w:hAnsi="等线" w:cs="宋体" w:hint="eastAsia"/>
@@ -28702,7 +27261,6 @@
               </w:rPr>
               <w:t>varcher</w:t>
             </w:r>
-            <w:proofErr w:type="spellEnd"/>
           </w:p>
         </w:tc>
         <w:tc>
@@ -28951,7 +27509,6 @@
                 <w:sz w:val="22"/>
               </w:rPr>
             </w:pPr>
-            <w:proofErr w:type="spellStart"/>
             <w:r>
               <w:rPr>
                 <w:rFonts w:ascii="等线" w:eastAsia="等线" w:hAnsi="等线" w:cs="宋体" w:hint="eastAsia"/>
@@ -28961,7 +27518,6 @@
               </w:rPr>
               <w:t>varcher</w:t>
             </w:r>
-            <w:proofErr w:type="spellEnd"/>
           </w:p>
         </w:tc>
         <w:tc>
@@ -29210,7 +27766,6 @@
                 <w:sz w:val="22"/>
               </w:rPr>
             </w:pPr>
-            <w:proofErr w:type="spellStart"/>
             <w:r>
               <w:rPr>
                 <w:rFonts w:ascii="等线" w:eastAsia="等线" w:hAnsi="等线" w:cs="宋体" w:hint="eastAsia"/>
@@ -29220,7 +27775,6 @@
               </w:rPr>
               <w:t>varcher</w:t>
             </w:r>
-            <w:proofErr w:type="spellEnd"/>
           </w:p>
         </w:tc>
         <w:tc>
@@ -29433,7 +27987,6 @@
                 <w:sz w:val="22"/>
               </w:rPr>
             </w:pPr>
-            <w:proofErr w:type="spellStart"/>
             <w:r>
               <w:rPr>
                 <w:rFonts w:ascii="等线" w:eastAsia="等线" w:hAnsi="等线" w:cs="宋体" w:hint="eastAsia"/>
@@ -29443,7 +27996,6 @@
               </w:rPr>
               <w:t>extractnumber</w:t>
             </w:r>
-            <w:proofErr w:type="spellEnd"/>
           </w:p>
         </w:tc>
         <w:tc>
@@ -29471,7 +28023,6 @@
                 <w:sz w:val="22"/>
               </w:rPr>
             </w:pPr>
-            <w:proofErr w:type="spellStart"/>
             <w:r>
               <w:rPr>
                 <w:rFonts w:ascii="等线" w:eastAsia="等线" w:hAnsi="等线" w:cs="宋体" w:hint="eastAsia"/>
@@ -29481,7 +28032,6 @@
               </w:rPr>
               <w:t>int</w:t>
             </w:r>
-            <w:proofErr w:type="spellEnd"/>
           </w:p>
         </w:tc>
         <w:tc>
@@ -29694,7 +28244,6 @@
                 <w:sz w:val="22"/>
               </w:rPr>
             </w:pPr>
-            <w:proofErr w:type="spellStart"/>
             <w:r>
               <w:rPr>
                 <w:rFonts w:ascii="等线" w:eastAsia="等线" w:hAnsi="等线" w:cs="宋体" w:hint="eastAsia"/>
@@ -29704,7 +28253,6 @@
               </w:rPr>
               <w:t>extractdate</w:t>
             </w:r>
-            <w:proofErr w:type="spellEnd"/>
           </w:p>
         </w:tc>
         <w:tc>
@@ -29864,6 +28412,44 @@
     </w:sectPr>
   </w:body>
 </w:document>
+</file>
+
+<file path=word/endnotes.xml><?xml version="1.0" encoding="utf-8"?>
+<w:endnotes xmlns:wpc="http://schemas.microsoft.com/office/word/2010/wordprocessingCanvas" xmlns:cx="http://schemas.microsoft.com/office/drawing/2014/chartex" xmlns:mc="http://schemas.openxmlformats.org/markup-compatibility/2006" xmlns:o="urn:schemas-microsoft-com:office:office" xmlns:r="http://schemas.openxmlformats.org/officeDocument/2006/relationships" xmlns:m="http://schemas.openxmlformats.org/officeDocument/2006/math" xmlns:v="urn:schemas-microsoft-com:vml" xmlns:wp14="http://schemas.microsoft.com/office/word/2010/wordprocessingDrawing" xmlns:wp="http://schemas.openxmlformats.org/drawingml/2006/wordprocessingDrawing" xmlns:w10="urn:schemas-microsoft-com:office:word" xmlns:w="http://schemas.openxmlformats.org/wordprocessingml/2006/main" xmlns:w14="http://schemas.microsoft.com/office/word/2010/wordml" xmlns:w15="http://schemas.microsoft.com/office/word/2012/wordml" xmlns:w16se="http://schemas.microsoft.com/office/word/2015/wordml/symex" xmlns:wpg="http://schemas.microsoft.com/office/word/2010/wordprocessingGroup" xmlns:wpi="http://schemas.microsoft.com/office/word/2010/wordprocessingInk" xmlns:wne="http://schemas.microsoft.com/office/word/2006/wordml" xmlns:wps="http://schemas.microsoft.com/office/word/2010/wordprocessingShape" mc:Ignorable="w14 w15 w16se wp14">
+  <w:endnote w:type="separator" w:id="-1">
+    <w:p>
+      <w:r>
+        <w:separator/>
+      </w:r>
+    </w:p>
+  </w:endnote>
+  <w:endnote w:type="continuationSeparator" w:id="0">
+    <w:p>
+      <w:r>
+        <w:continuationSeparator/>
+      </w:r>
+    </w:p>
+  </w:endnote>
+</w:endnotes>
+</file>
+
+<file path=word/footnotes.xml><?xml version="1.0" encoding="utf-8"?>
+<w:footnotes xmlns:wpc="http://schemas.microsoft.com/office/word/2010/wordprocessingCanvas" xmlns:cx="http://schemas.microsoft.com/office/drawing/2014/chartex" xmlns:mc="http://schemas.openxmlformats.org/markup-compatibility/2006" xmlns:o="urn:schemas-microsoft-com:office:office" xmlns:r="http://schemas.openxmlformats.org/officeDocument/2006/relationships" xmlns:m="http://schemas.openxmlformats.org/officeDocument/2006/math" xmlns:v="urn:schemas-microsoft-com:vml" xmlns:wp14="http://schemas.microsoft.com/office/word/2010/wordprocessingDrawing" xmlns:wp="http://schemas.openxmlformats.org/drawingml/2006/wordprocessingDrawing" xmlns:w10="urn:schemas-microsoft-com:office:word" xmlns:w="http://schemas.openxmlformats.org/wordprocessingml/2006/main" xmlns:w14="http://schemas.microsoft.com/office/word/2010/wordml" xmlns:w15="http://schemas.microsoft.com/office/word/2012/wordml" xmlns:w16se="http://schemas.microsoft.com/office/word/2015/wordml/symex" xmlns:wpg="http://schemas.microsoft.com/office/word/2010/wordprocessingGroup" xmlns:wpi="http://schemas.microsoft.com/office/word/2010/wordprocessingInk" xmlns:wne="http://schemas.microsoft.com/office/word/2006/wordml" xmlns:wps="http://schemas.microsoft.com/office/word/2010/wordprocessingShape" mc:Ignorable="w14 w15 w16se wp14">
+  <w:footnote w:type="separator" w:id="-1">
+    <w:p>
+      <w:r>
+        <w:separator/>
+      </w:r>
+    </w:p>
+  </w:footnote>
+  <w:footnote w:type="continuationSeparator" w:id="0">
+    <w:p>
+      <w:r>
+        <w:continuationSeparator/>
+      </w:r>
+    </w:p>
+  </w:footnote>
+</w:footnotes>
 </file>
 
 <file path=word/numbering.xml><?xml version="1.0" encoding="utf-8"?>
@@ -30885,6 +29471,71 @@
       <w:lang w:eastAsia="en-US"/>
     </w:rPr>
   </w:style>
+  <w:style w:type="paragraph" w:styleId="a8">
+    <w:name w:val="header"/>
+    <w:basedOn w:val="a"/>
+    <w:link w:val="a9"/>
+    <w:uiPriority w:val="99"/>
+    <w:unhideWhenUsed/>
+    <w:rsid w:val="00DE33C5"/>
+    <w:pPr>
+      <w:pBdr>
+        <w:bottom w:val="single" w:sz="6" w:space="1" w:color="auto"/>
+      </w:pBdr>
+      <w:tabs>
+        <w:tab w:val="center" w:pos="4153"/>
+        <w:tab w:val="right" w:pos="8306"/>
+      </w:tabs>
+      <w:snapToGrid w:val="0"/>
+      <w:jc w:val="center"/>
+    </w:pPr>
+    <w:rPr>
+      <w:sz w:val="18"/>
+      <w:szCs w:val="18"/>
+    </w:rPr>
+  </w:style>
+  <w:style w:type="character" w:customStyle="1" w:styleId="a9">
+    <w:name w:val="页眉 字符"/>
+    <w:basedOn w:val="a0"/>
+    <w:link w:val="a8"/>
+    <w:uiPriority w:val="99"/>
+    <w:rsid w:val="00DE33C5"/>
+    <w:rPr>
+      <w:sz w:val="18"/>
+      <w:szCs w:val="18"/>
+    </w:rPr>
+  </w:style>
+  <w:style w:type="paragraph" w:styleId="aa">
+    <w:name w:val="footer"/>
+    <w:basedOn w:val="a"/>
+    <w:link w:val="ab"/>
+    <w:uiPriority w:val="99"/>
+    <w:unhideWhenUsed/>
+    <w:rsid w:val="00DE33C5"/>
+    <w:pPr>
+      <w:tabs>
+        <w:tab w:val="center" w:pos="4153"/>
+        <w:tab w:val="right" w:pos="8306"/>
+      </w:tabs>
+      <w:snapToGrid w:val="0"/>
+      <w:jc w:val="left"/>
+    </w:pPr>
+    <w:rPr>
+      <w:sz w:val="18"/>
+      <w:szCs w:val="18"/>
+    </w:rPr>
+  </w:style>
+  <w:style w:type="character" w:customStyle="1" w:styleId="ab">
+    <w:name w:val="页脚 字符"/>
+    <w:basedOn w:val="a0"/>
+    <w:link w:val="aa"/>
+    <w:uiPriority w:val="99"/>
+    <w:rsid w:val="00DE33C5"/>
+    <w:rPr>
+      <w:sz w:val="18"/>
+      <w:szCs w:val="18"/>
+    </w:rPr>
+  </w:style>
 </w:styles>
 </file>
 
@@ -31154,7 +29805,7 @@
 </file>
 
 <file path=customXml/itemProps1.xml><?xml version="1.0" encoding="utf-8"?>
-<ds:datastoreItem xmlns:ds="http://schemas.openxmlformats.org/officeDocument/2006/customXml" ds:itemID="{67EB0951-8B79-42D1-8C08-9369FBCE561E}">
+<ds:datastoreItem xmlns:ds="http://schemas.openxmlformats.org/officeDocument/2006/customXml" ds:itemID="{82DC5F63-1616-4448-A371-F8F596397FE2}">
   <ds:schemaRefs>
     <ds:schemaRef ds:uri="http://schemas.openxmlformats.org/officeDocument/2006/bibliography"/>
   </ds:schemaRefs>

</xml_diff>